<commit_message>
Experiment a & b are OK!
</commit_message>
<xml_diff>
--- a/EE6620-HW1/109061520.docx
+++ b/EE6620-HW1/109061520.docx
@@ -11,6 +11,8 @@
         </w:numPr>
         <w:ind w:leftChars="0"/>
       </w:pPr>
+      <w:bookmarkStart w:id="0" w:name="_Hlk68897673"/>
+      <w:bookmarkEnd w:id="0"/>
       <w:r>
         <w:rPr>
           <w:rFonts w:hint="eastAsia"/>
@@ -54,7 +56,7 @@
         </w:rPr>
         <w:t>之左圖為多張不同曝光時間的</w:t>
       </w:r>
-      <w:bookmarkStart w:id="0" w:name="_Hlk68808716"/>
+      <w:bookmarkStart w:id="1" w:name="_Hlk68808716"/>
       <w:r>
         <w:t>brack</w:t>
       </w:r>
@@ -67,7 +69,7 @@
       <w:r>
         <w:t>ting images</w:t>
       </w:r>
-      <w:bookmarkEnd w:id="0"/>
+      <w:bookmarkEnd w:id="1"/>
       <w:r>
         <w:rPr>
           <w:rFonts w:hint="eastAsia"/>
@@ -1390,9 +1392,6 @@
       <w:pPr>
         <w:pStyle w:val="a3"/>
         <w:ind w:leftChars="0" w:left="960"/>
-        <w:rPr>
-          <w:rFonts w:hint="eastAsia"/>
-        </w:rPr>
       </w:pPr>
       <w:r>
         <w:t>首先將</w:t>
@@ -1532,13 +1531,217 @@
         <w:rPr>
           <w:rFonts w:hint="eastAsia"/>
         </w:rPr>
-        <w:t>樣，</w:t>
+        <w:t>樣，採樣方式為二</w:t>
       </w:r>
       <w:proofErr w:type="gramStart"/>
       <w:r>
         <w:rPr>
           <w:rFonts w:hint="eastAsia"/>
         </w:rPr>
+        <w:t>維每</w:t>
+      </w:r>
+      <w:proofErr w:type="gramEnd"/>
+      <w:r>
+        <w:rPr>
+          <w:rFonts w:hint="eastAsia"/>
+        </w:rPr>
+        <w:t>隔</w:t>
+      </w:r>
+      <w:r>
+        <w:rPr>
+          <w:rFonts w:hint="eastAsia"/>
+        </w:rPr>
+        <w:t>6</w:t>
+      </w:r>
+      <w:r>
+        <w:t>4</w:t>
+      </w:r>
+      <w:r>
+        <w:rPr>
+          <w:rFonts w:hint="eastAsia"/>
+        </w:rPr>
+        <w:t>個</w:t>
+      </w:r>
+      <w:r>
+        <w:rPr>
+          <w:rFonts w:hint="eastAsia"/>
+        </w:rPr>
+        <w:t>p</w:t>
+      </w:r>
+      <w:r>
+        <w:t>ixel</w:t>
+      </w:r>
+      <w:r>
+        <w:rPr>
+          <w:rFonts w:hint="eastAsia"/>
+        </w:rPr>
+        <w:t>位置採樣一次，故這樣總共會</w:t>
+      </w:r>
+      <w:proofErr w:type="gramStart"/>
+      <w:r>
+        <w:rPr>
+          <w:rFonts w:hint="eastAsia"/>
+        </w:rPr>
+        <w:t>採樣</w:t>
+      </w:r>
+      <w:proofErr w:type="gramEnd"/>
+      <w:r>
+        <w:rPr>
+          <w:rFonts w:hint="eastAsia"/>
+        </w:rPr>
+        <w:t>出</w:t>
+      </w:r>
+      <w:r>
+        <w:rPr>
+          <w:rFonts w:hint="eastAsia"/>
+        </w:rPr>
+        <w:t>(7</w:t>
+      </w:r>
+      <w:r>
+        <w:t>68*512)/(64*64) = 96</w:t>
+      </w:r>
+      <w:r>
+        <w:rPr>
+          <w:rFonts w:hint="eastAsia"/>
+        </w:rPr>
+        <w:t>個</w:t>
+      </w:r>
+      <w:r>
+        <w:rPr>
+          <w:rFonts w:hint="eastAsia"/>
+        </w:rPr>
+        <w:t>p</w:t>
+      </w:r>
+      <w:r>
+        <w:t>ixel</w:t>
+      </w:r>
+      <w:r>
+        <w:rPr>
+          <w:rFonts w:hint="eastAsia"/>
+        </w:rPr>
+        <w:t>的位置，換句話說這</w:t>
+      </w:r>
+      <w:r>
+        <w:rPr>
+          <w:rFonts w:hint="eastAsia"/>
+        </w:rPr>
+        <w:t>1</w:t>
+      </w:r>
+      <w:r>
+        <w:t>6</w:t>
+      </w:r>
+      <w:r>
+        <w:rPr>
+          <w:rFonts w:hint="eastAsia"/>
+        </w:rPr>
+        <w:t>張不同曝光值的照片之</w:t>
+      </w:r>
+      <w:r>
+        <w:rPr>
+          <w:rFonts w:hint="eastAsia"/>
+        </w:rPr>
+        <w:t>3</w:t>
+      </w:r>
+      <w:r>
+        <w:rPr>
+          <w:rFonts w:hint="eastAsia"/>
+        </w:rPr>
+        <w:t>個</w:t>
+      </w:r>
+      <w:r>
+        <w:rPr>
+          <w:rFonts w:hint="eastAsia"/>
+        </w:rPr>
+        <w:t>c</w:t>
+      </w:r>
+      <w:r>
+        <w:t>hannels</w:t>
+      </w:r>
+      <w:r>
+        <w:rPr>
+          <w:rFonts w:hint="eastAsia"/>
+        </w:rPr>
+        <w:t>的</w:t>
+      </w:r>
+      <w:proofErr w:type="gramStart"/>
+      <w:r>
+        <w:rPr>
+          <w:rFonts w:hint="eastAsia"/>
+        </w:rPr>
+        <w:t>採樣</w:t>
+      </w:r>
+      <w:proofErr w:type="gramEnd"/>
+      <w:r>
+        <w:rPr>
+          <w:rFonts w:hint="eastAsia"/>
+        </w:rPr>
+        <w:t>點都是這</w:t>
+      </w:r>
+      <w:r>
+        <w:rPr>
+          <w:rFonts w:hint="eastAsia"/>
+        </w:rPr>
+        <w:t>96</w:t>
+      </w:r>
+      <w:r>
+        <w:rPr>
+          <w:rFonts w:hint="eastAsia"/>
+        </w:rPr>
+        <w:t>個</w:t>
+      </w:r>
+      <w:r>
+        <w:rPr>
+          <w:rFonts w:hint="eastAsia"/>
+        </w:rPr>
+        <w:t>p</w:t>
+      </w:r>
+      <w:r>
+        <w:t>ixel</w:t>
+      </w:r>
+      <w:r>
+        <w:rPr>
+          <w:rFonts w:hint="eastAsia"/>
+        </w:rPr>
+        <w:t>位置</w:t>
+      </w:r>
+      <w:r>
+        <w:rPr>
+          <w:rFonts w:hint="eastAsia"/>
+        </w:rPr>
+        <w:t>。</w:t>
+      </w:r>
+      <w:r>
+        <w:rPr>
+          <w:rFonts w:hint="eastAsia"/>
+        </w:rPr>
+        <w:t>接著</w:t>
+      </w:r>
+      <w:r>
+        <w:rPr>
+          <w:rFonts w:hint="eastAsia"/>
+        </w:rPr>
+        <w:t>用</w:t>
+      </w:r>
+      <w:r>
+        <w:rPr>
+          <w:rFonts w:hint="eastAsia"/>
+        </w:rPr>
+        <w:t>各個</w:t>
+      </w:r>
+      <w:r>
+        <w:rPr>
+          <w:rFonts w:hint="eastAsia"/>
+        </w:rPr>
+        <w:t>c</w:t>
+      </w:r>
+      <w:r>
+        <w:t>hannel</w:t>
+      </w:r>
+      <w:proofErr w:type="gramStart"/>
+      <w:r>
+        <w:rPr>
+          <w:rFonts w:hint="eastAsia"/>
+        </w:rPr>
         <w:t>採</w:t>
       </w:r>
       <w:proofErr w:type="gramEnd"/>
@@ -1546,603 +1749,367 @@
         <w:rPr>
           <w:rFonts w:hint="eastAsia"/>
         </w:rPr>
-        <w:t>樣方式為二</w:t>
+        <w:t>樣出來的</w:t>
+      </w:r>
+      <w:r>
+        <w:rPr>
+          <w:rFonts w:hint="eastAsia"/>
+        </w:rPr>
+        <w:t>p</w:t>
+      </w:r>
+      <w:r>
+        <w:t>ixel values</w:t>
+      </w:r>
+      <w:r>
+        <w:rPr>
+          <w:rFonts w:hint="eastAsia"/>
+        </w:rPr>
+        <w:t>(16</w:t>
+      </w:r>
+      <w:r>
+        <w:rPr>
+          <w:rFonts w:hint="eastAsia"/>
+        </w:rPr>
+        <w:t>張照片</w:t>
+      </w:r>
+      <w:r>
+        <w:rPr>
+          <w:rFonts w:hint="eastAsia"/>
+        </w:rPr>
+        <w:t>*96</w:t>
+      </w:r>
+      <w:r>
+        <w:rPr>
+          <w:rFonts w:hint="eastAsia"/>
+        </w:rPr>
+        <w:t>個</w:t>
+      </w:r>
+      <w:r>
+        <w:rPr>
+          <w:rFonts w:hint="eastAsia"/>
+        </w:rPr>
+        <w:t>p</w:t>
+      </w:r>
+      <w:r>
+        <w:t>ixel</w:t>
+      </w:r>
+      <w:r>
+        <w:rPr>
+          <w:rFonts w:hint="eastAsia"/>
+        </w:rPr>
+        <w:t>位置</w:t>
+      </w:r>
+      <w:r>
+        <w:rPr>
+          <w:rFonts w:hint="eastAsia"/>
+        </w:rPr>
+        <w:t>)</w:t>
+      </w:r>
+      <w:r>
+        <w:rPr>
+          <w:rFonts w:hint="eastAsia"/>
+        </w:rPr>
+        <w:t>，讓</w:t>
+      </w:r>
+      <w:r>
+        <w:rPr>
+          <w:rFonts w:hint="eastAsia"/>
+        </w:rPr>
+        <w:t>1</w:t>
+      </w:r>
+      <w:r>
+        <w:t>6</w:t>
+      </w:r>
+      <w:r>
+        <w:rPr>
+          <w:rFonts w:hint="eastAsia"/>
+        </w:rPr>
+        <w:t>張相同</w:t>
+      </w:r>
+      <w:r>
+        <w:rPr>
+          <w:rFonts w:hint="eastAsia"/>
+        </w:rPr>
+        <w:t>p</w:t>
+      </w:r>
+      <w:r>
+        <w:t>ixel</w:t>
+      </w:r>
+      <w:r>
+        <w:rPr>
+          <w:rFonts w:hint="eastAsia"/>
+        </w:rPr>
+        <w:t>位置的</w:t>
+      </w:r>
+      <w:r>
+        <w:rPr>
+          <w:rFonts w:hint="eastAsia"/>
+        </w:rPr>
+        <w:t>p</w:t>
+      </w:r>
+      <w:r>
+        <w:t>ixel value</w:t>
+      </w:r>
+      <w:r>
+        <w:t>(</w:t>
+      </w:r>
+      <w:r>
+        <w:t>16,</w:t>
+      </w:r>
+      <w:r>
+        <w:t>)</w:t>
+      </w:r>
+      <w:r>
+        <w:rPr>
+          <w:rFonts w:hint="eastAsia"/>
+        </w:rPr>
+        <w:t>對其曝光時間</w:t>
+      </w:r>
+      <w:r>
+        <w:rPr>
+          <w:rFonts w:hint="eastAsia"/>
+        </w:rPr>
+        <w:t>(</w:t>
+      </w:r>
+      <w:r>
+        <w:t>16</w:t>
+      </w:r>
+      <w:r>
+        <w:rPr>
+          <w:rFonts w:hint="eastAsia"/>
+        </w:rPr>
+        <w:t>種曝光時間</w:t>
+      </w:r>
+      <w:r>
+        <w:t>)</w:t>
+      </w:r>
+      <w:r>
+        <w:rPr>
+          <w:rFonts w:hint="eastAsia"/>
+        </w:rPr>
+        <w:t>作圖</w:t>
+      </w:r>
+      <w:r>
+        <w:rPr>
+          <w:rFonts w:hint="eastAsia"/>
+        </w:rPr>
+        <w:t>得一連線</w:t>
+      </w:r>
+      <w:r>
+        <w:rPr>
+          <w:rFonts w:hint="eastAsia"/>
+        </w:rPr>
+        <w:t>(</w:t>
+      </w:r>
+      <w:r>
+        <w:rPr>
+          <w:rFonts w:hint="eastAsia"/>
+        </w:rPr>
+        <w:t>故</w:t>
+      </w:r>
+      <w:r>
+        <w:rPr>
+          <w:rFonts w:hint="eastAsia"/>
+        </w:rPr>
+        <w:t>1</w:t>
+      </w:r>
+      <w:r>
+        <w:rPr>
+          <w:rFonts w:hint="eastAsia"/>
+        </w:rPr>
+        <w:t>條連線上有</w:t>
+      </w:r>
+      <w:r>
+        <w:rPr>
+          <w:rFonts w:hint="eastAsia"/>
+        </w:rPr>
+        <w:t>16</w:t>
+      </w:r>
+      <w:r>
+        <w:rPr>
+          <w:rFonts w:hint="eastAsia"/>
+        </w:rPr>
+        <w:t>個點</w:t>
+      </w:r>
+      <w:r>
+        <w:rPr>
+          <w:rFonts w:hint="eastAsia"/>
+        </w:rPr>
+        <w:t>)</w:t>
+      </w:r>
+      <w:r>
+        <w:rPr>
+          <w:rFonts w:hint="eastAsia"/>
+        </w:rPr>
+        <w:t>，</w:t>
+      </w:r>
+      <w:r>
+        <w:rPr>
+          <w:rFonts w:hint="eastAsia"/>
+        </w:rPr>
+        <w:t>並且用</w:t>
       </w:r>
       <w:proofErr w:type="gramStart"/>
       <w:r>
         <w:rPr>
           <w:rFonts w:hint="eastAsia"/>
         </w:rPr>
-        <w:t>維每隔</w:t>
+        <w:t>迴圈</w:t>
       </w:r>
       <w:proofErr w:type="gramEnd"/>
       <w:r>
         <w:rPr>
           <w:rFonts w:hint="eastAsia"/>
         </w:rPr>
-        <w:t>6</w:t>
-      </w:r>
-      <w:r>
-        <w:t>4</w:t>
-      </w:r>
-      <w:r>
-        <w:rPr>
-          <w:rFonts w:hint="eastAsia"/>
-        </w:rPr>
-        <w:t>個</w:t>
-      </w:r>
-      <w:r>
-        <w:rPr>
-          <w:rFonts w:hint="eastAsia"/>
-        </w:rPr>
-        <w:t>p</w:t>
-      </w:r>
-      <w:r>
-        <w:t>ixel</w:t>
-      </w:r>
-      <w:r>
-        <w:rPr>
-          <w:rFonts w:hint="eastAsia"/>
-        </w:rPr>
-        <w:t>位置</w:t>
+        <w:t>作</w:t>
+      </w:r>
+      <w:r>
+        <w:rPr>
+          <w:rFonts w:hint="eastAsia"/>
+        </w:rPr>
+        <w:t>96</w:t>
+      </w:r>
+      <w:r>
+        <w:rPr>
+          <w:rFonts w:hint="eastAsia"/>
+        </w:rPr>
+        <w:t>次，可得</w:t>
+      </w:r>
+      <w:r>
+        <w:rPr>
+          <w:rFonts w:hint="eastAsia"/>
+        </w:rPr>
+        <w:t>96</w:t>
+      </w:r>
+      <w:r>
+        <w:rPr>
+          <w:rFonts w:hint="eastAsia"/>
+        </w:rPr>
+        <w:t>個連線，</w:t>
+      </w:r>
+      <w:r>
+        <w:rPr>
+          <w:rFonts w:hint="eastAsia"/>
+        </w:rPr>
+        <w:t>即可得到</w:t>
+      </w:r>
+      <w:r>
+        <w:t>”</w:t>
+      </w:r>
+      <w:r>
+        <w:t>Input pixels for Channel</w:t>
+      </w:r>
+      <w:r>
+        <w:rPr>
+          <w:rFonts w:hint="eastAsia"/>
+        </w:rPr>
+        <w:t xml:space="preserve"> X</w:t>
+      </w:r>
+      <w:r>
+        <w:t>”</w:t>
+      </w:r>
+      <w:r>
+        <w:rPr>
+          <w:rFonts w:hint="eastAsia"/>
+        </w:rPr>
+        <w:t>的圖</w:t>
+      </w:r>
+      <w:r>
+        <w:rPr>
+          <w:rFonts w:hint="eastAsia"/>
+        </w:rPr>
+        <w:t>。然後將</w:t>
+      </w:r>
+      <w:r>
+        <w:rPr>
+          <w:rFonts w:hint="eastAsia"/>
+        </w:rPr>
+        <w:t>f</w:t>
+      </w:r>
+      <w:r>
+        <w:t xml:space="preserve">unction </w:t>
+      </w:r>
+      <w:proofErr w:type="spellStart"/>
+      <w:r>
+        <w:t>estimateResponse</w:t>
+      </w:r>
+      <w:proofErr w:type="spellEnd"/>
+      <w:r>
+        <w:rPr>
+          <w:rFonts w:hint="eastAsia"/>
+        </w:rPr>
+        <w:t>()</w:t>
+      </w:r>
+      <w:r>
+        <w:rPr>
+          <w:rFonts w:hint="eastAsia"/>
+        </w:rPr>
+        <w:t>回傳的</w:t>
+      </w:r>
+      <w:r>
+        <w:t>Camera Response g(z)</w:t>
+      </w:r>
+      <w:r>
+        <w:rPr>
+          <w:rFonts w:hint="eastAsia"/>
+        </w:rPr>
+        <w:t>對</w:t>
+      </w:r>
+      <w:r>
+        <w:t>Pixel Value z</w:t>
+      </w:r>
+      <w:r>
+        <w:rPr>
+          <w:rFonts w:hint="eastAsia"/>
+        </w:rPr>
+        <w:t>(0-255)</w:t>
+      </w:r>
+      <w:r>
+        <w:rPr>
+          <w:rFonts w:hint="eastAsia"/>
+        </w:rPr>
+        <w:t>作圖得</w:t>
       </w:r>
       <w:proofErr w:type="gramStart"/>
       <w:r>
-        <w:rPr>
-          <w:rFonts w:hint="eastAsia"/>
-        </w:rPr>
-        <w:t>採</w:t>
+        <w:t>”</w:t>
       </w:r>
       <w:proofErr w:type="gramEnd"/>
       <w:r>
-        <w:rPr>
-          <w:rFonts w:hint="eastAsia"/>
-        </w:rPr>
-        <w:t>樣一次，故這樣總共會</w:t>
+        <w:t xml:space="preserve">Estimated Response for Channel </w:t>
+      </w:r>
+      <w:r>
+        <w:rPr>
+          <w:rFonts w:hint="eastAsia"/>
+        </w:rPr>
+        <w:t>X</w:t>
+      </w:r>
+      <w:r>
+        <w:t>”</w:t>
+      </w:r>
+      <w:r>
+        <w:rPr>
+          <w:rFonts w:hint="eastAsia"/>
+        </w:rPr>
+        <w:t>。另一種方式得到</w:t>
       </w:r>
       <w:proofErr w:type="gramStart"/>
       <w:r>
-        <w:rPr>
-          <w:rFonts w:hint="eastAsia"/>
-        </w:rPr>
-        <w:t>採樣出</w:t>
+        <w:t>”</w:t>
       </w:r>
       <w:proofErr w:type="gramEnd"/>
       <w:r>
-        <w:rPr>
-          <w:rFonts w:hint="eastAsia"/>
-        </w:rPr>
-        <w:t>(7</w:t>
-      </w:r>
-      <w:r>
-        <w:t>68*512)/(64*64) = 96</w:t>
-      </w:r>
-      <w:r>
-        <w:rPr>
-          <w:rFonts w:hint="eastAsia"/>
-        </w:rPr>
-        <w:t>個</w:t>
-      </w:r>
-      <w:r>
-        <w:rPr>
-          <w:rFonts w:hint="eastAsia"/>
-        </w:rPr>
-        <w:t>p</w:t>
-      </w:r>
-      <w:r>
-        <w:t>ixel</w:t>
-      </w:r>
-      <w:r>
-        <w:rPr>
-          <w:rFonts w:hint="eastAsia"/>
-        </w:rPr>
-        <w:t>的位置，換句話說這</w:t>
-      </w:r>
-      <w:r>
-        <w:rPr>
-          <w:rFonts w:hint="eastAsia"/>
-        </w:rPr>
-        <w:t>1</w:t>
-      </w:r>
-      <w:r>
-        <w:t>6</w:t>
-      </w:r>
-      <w:r>
-        <w:rPr>
-          <w:rFonts w:hint="eastAsia"/>
-        </w:rPr>
-        <w:t>張不同曝光值的照片之</w:t>
-      </w:r>
-      <w:r>
-        <w:rPr>
-          <w:rFonts w:hint="eastAsia"/>
-        </w:rPr>
-        <w:t>3</w:t>
-      </w:r>
-      <w:r>
-        <w:rPr>
-          <w:rFonts w:hint="eastAsia"/>
-        </w:rPr>
-        <w:t>個</w:t>
-      </w:r>
-      <w:r>
-        <w:rPr>
-          <w:rFonts w:hint="eastAsia"/>
-        </w:rPr>
-        <w:t>c</w:t>
-      </w:r>
-      <w:r>
-        <w:t>hannels</w:t>
-      </w:r>
-      <w:r>
-        <w:rPr>
-          <w:rFonts w:hint="eastAsia"/>
-        </w:rPr>
-        <w:t>的</w:t>
-      </w:r>
-      <w:proofErr w:type="gramStart"/>
-      <w:r>
-        <w:rPr>
-          <w:rFonts w:hint="eastAsia"/>
-        </w:rPr>
-        <w:t>採樣點</w:t>
-      </w:r>
-      <w:proofErr w:type="gramEnd"/>
-      <w:r>
-        <w:rPr>
-          <w:rFonts w:hint="eastAsia"/>
-        </w:rPr>
-        <w:t>都是這</w:t>
-      </w:r>
-      <w:r>
-        <w:rPr>
-          <w:rFonts w:hint="eastAsia"/>
-        </w:rPr>
-        <w:t>96</w:t>
-      </w:r>
-      <w:r>
-        <w:rPr>
-          <w:rFonts w:hint="eastAsia"/>
-        </w:rPr>
-        <w:t>個</w:t>
-      </w:r>
-      <w:r>
-        <w:rPr>
-          <w:rFonts w:hint="eastAsia"/>
-        </w:rPr>
-        <w:t>p</w:t>
-      </w:r>
-      <w:r>
-        <w:t>ixel</w:t>
-      </w:r>
-      <w:r>
-        <w:rPr>
-          <w:rFonts w:hint="eastAsia"/>
-        </w:rPr>
-        <w:t>位置</w:t>
-      </w:r>
-      <w:r>
-        <w:rPr>
-          <w:rFonts w:hint="eastAsia"/>
-        </w:rPr>
-        <w:t>。</w:t>
-      </w:r>
-      <w:r>
-        <w:rPr>
-          <w:rFonts w:hint="eastAsia"/>
-        </w:rPr>
-        <w:t>接著</w:t>
-      </w:r>
-      <w:r>
-        <w:rPr>
-          <w:rFonts w:hint="eastAsia"/>
-        </w:rPr>
-        <w:t>用</w:t>
-      </w:r>
-      <w:r>
-        <w:rPr>
-          <w:rFonts w:hint="eastAsia"/>
-        </w:rPr>
-        <w:t>各個</w:t>
-      </w:r>
-      <w:r>
-        <w:rPr>
-          <w:rFonts w:hint="eastAsia"/>
-        </w:rPr>
-        <w:t>c</w:t>
-      </w:r>
-      <w:r>
-        <w:t>hannel</w:t>
-      </w:r>
-      <w:proofErr w:type="gramStart"/>
-      <w:r>
-        <w:rPr>
-          <w:rFonts w:hint="eastAsia"/>
-        </w:rPr>
-        <w:t>採</w:t>
-      </w:r>
-      <w:proofErr w:type="gramEnd"/>
-      <w:r>
-        <w:rPr>
-          <w:rFonts w:hint="eastAsia"/>
-        </w:rPr>
-        <w:t>樣出來的</w:t>
-      </w:r>
-      <w:r>
-        <w:rPr>
-          <w:rFonts w:hint="eastAsia"/>
-        </w:rPr>
-        <w:t>p</w:t>
-      </w:r>
-      <w:r>
-        <w:t>ixel values</w:t>
-      </w:r>
-      <w:r>
-        <w:rPr>
-          <w:rFonts w:hint="eastAsia"/>
-        </w:rPr>
-        <w:t>(16</w:t>
-      </w:r>
-      <w:r>
-        <w:rPr>
-          <w:rFonts w:hint="eastAsia"/>
-        </w:rPr>
-        <w:t>張照片</w:t>
-      </w:r>
-      <w:r>
-        <w:rPr>
-          <w:rFonts w:hint="eastAsia"/>
-        </w:rPr>
-        <w:t>*96</w:t>
-      </w:r>
-      <w:r>
-        <w:rPr>
-          <w:rFonts w:hint="eastAsia"/>
-        </w:rPr>
-        <w:t>個</w:t>
-      </w:r>
-      <w:r>
-        <w:rPr>
-          <w:rFonts w:hint="eastAsia"/>
-        </w:rPr>
-        <w:t>p</w:t>
-      </w:r>
-      <w:r>
-        <w:t>ixel</w:t>
-      </w:r>
-      <w:r>
-        <w:rPr>
-          <w:rFonts w:hint="eastAsia"/>
-        </w:rPr>
-        <w:t>位置</w:t>
-      </w:r>
-      <w:r>
-        <w:rPr>
-          <w:rFonts w:hint="eastAsia"/>
-        </w:rPr>
-        <w:t>)</w:t>
-      </w:r>
-      <w:r>
-        <w:rPr>
-          <w:rFonts w:hint="eastAsia"/>
-        </w:rPr>
-        <w:t>，讓</w:t>
-      </w:r>
-      <w:r>
-        <w:rPr>
-          <w:rFonts w:hint="eastAsia"/>
-        </w:rPr>
-        <w:t>1</w:t>
-      </w:r>
-      <w:r>
-        <w:t>6</w:t>
-      </w:r>
-      <w:r>
-        <w:rPr>
-          <w:rFonts w:hint="eastAsia"/>
-        </w:rPr>
-        <w:t>張相同</w:t>
-      </w:r>
-      <w:r>
-        <w:rPr>
-          <w:rFonts w:hint="eastAsia"/>
-        </w:rPr>
-        <w:t>p</w:t>
-      </w:r>
-      <w:r>
-        <w:t>ixel</w:t>
-      </w:r>
-      <w:r>
-        <w:rPr>
-          <w:rFonts w:hint="eastAsia"/>
-        </w:rPr>
-        <w:t>位置的</w:t>
-      </w:r>
-      <w:r>
-        <w:rPr>
-          <w:rFonts w:hint="eastAsia"/>
-        </w:rPr>
-        <w:t>p</w:t>
-      </w:r>
-      <w:r>
-        <w:t>ixel value</w:t>
-      </w:r>
-      <w:r>
-        <w:t>(</w:t>
-      </w:r>
-      <w:r>
-        <w:t>16,</w:t>
-      </w:r>
-      <w:r>
-        <w:t>)</w:t>
-      </w:r>
-      <w:r>
-        <w:rPr>
-          <w:rFonts w:hint="eastAsia"/>
-        </w:rPr>
-        <w:t>對其曝光時間</w:t>
-      </w:r>
-      <w:r>
-        <w:rPr>
-          <w:rFonts w:hint="eastAsia"/>
-        </w:rPr>
-        <w:t>(</w:t>
-      </w:r>
-      <w:r>
-        <w:t>16</w:t>
-      </w:r>
-      <w:r>
-        <w:rPr>
-          <w:rFonts w:hint="eastAsia"/>
-        </w:rPr>
-        <w:t>種曝光時間</w:t>
-      </w:r>
-      <w:r>
-        <w:t>)</w:t>
-      </w:r>
-      <w:r>
-        <w:rPr>
-          <w:rFonts w:hint="eastAsia"/>
-        </w:rPr>
-        <w:t>作圖</w:t>
-      </w:r>
-      <w:r>
-        <w:rPr>
-          <w:rFonts w:hint="eastAsia"/>
-        </w:rPr>
-        <w:t>得</w:t>
-      </w:r>
-      <w:proofErr w:type="gramStart"/>
-      <w:r>
-        <w:rPr>
-          <w:rFonts w:hint="eastAsia"/>
-        </w:rPr>
-        <w:t>一</w:t>
-      </w:r>
-      <w:proofErr w:type="gramEnd"/>
-      <w:r>
-        <w:rPr>
-          <w:rFonts w:hint="eastAsia"/>
-        </w:rPr>
-        <w:t>連線</w:t>
-      </w:r>
-      <w:r>
-        <w:rPr>
-          <w:rFonts w:hint="eastAsia"/>
-        </w:rPr>
-        <w:t>(</w:t>
-      </w:r>
-      <w:r>
-        <w:rPr>
-          <w:rFonts w:hint="eastAsia"/>
-        </w:rPr>
-        <w:t>故</w:t>
-      </w:r>
-      <w:r>
-        <w:rPr>
-          <w:rFonts w:hint="eastAsia"/>
-        </w:rPr>
-        <w:t>1</w:t>
-      </w:r>
-      <w:r>
-        <w:rPr>
-          <w:rFonts w:hint="eastAsia"/>
-        </w:rPr>
-        <w:t>條連線上有</w:t>
-      </w:r>
-      <w:r>
-        <w:rPr>
-          <w:rFonts w:hint="eastAsia"/>
-        </w:rPr>
-        <w:t>16</w:t>
-      </w:r>
-      <w:r>
-        <w:rPr>
-          <w:rFonts w:hint="eastAsia"/>
-        </w:rPr>
-        <w:t>個點</w:t>
-      </w:r>
-      <w:r>
-        <w:rPr>
-          <w:rFonts w:hint="eastAsia"/>
-        </w:rPr>
-        <w:t>)</w:t>
-      </w:r>
-      <w:r>
-        <w:rPr>
-          <w:rFonts w:hint="eastAsia"/>
-        </w:rPr>
-        <w:t>，</w:t>
-      </w:r>
-      <w:r>
-        <w:rPr>
-          <w:rFonts w:hint="eastAsia"/>
-        </w:rPr>
-        <w:t>並且用</w:t>
-      </w:r>
-      <w:proofErr w:type="gramStart"/>
-      <w:r>
-        <w:rPr>
-          <w:rFonts w:hint="eastAsia"/>
-        </w:rPr>
-        <w:t>迴圈作</w:t>
-      </w:r>
-      <w:proofErr w:type="gramEnd"/>
-      <w:r>
-        <w:rPr>
-          <w:rFonts w:hint="eastAsia"/>
-        </w:rPr>
-        <w:t>96</w:t>
-      </w:r>
-      <w:r>
-        <w:rPr>
-          <w:rFonts w:hint="eastAsia"/>
-        </w:rPr>
-        <w:t>次，可得</w:t>
-      </w:r>
-      <w:r>
-        <w:rPr>
-          <w:rFonts w:hint="eastAsia"/>
-        </w:rPr>
-        <w:t>96</w:t>
-      </w:r>
-      <w:r>
-        <w:rPr>
-          <w:rFonts w:hint="eastAsia"/>
-        </w:rPr>
-        <w:t>個連線，</w:t>
-      </w:r>
-      <w:r>
-        <w:rPr>
-          <w:rFonts w:hint="eastAsia"/>
-        </w:rPr>
-        <w:t>即可得到</w:t>
-      </w:r>
-      <w:proofErr w:type="gramStart"/>
+        <w:t xml:space="preserve">Estimated Response for Channel </w:t>
+      </w:r>
+      <w:r>
+        <w:rPr>
+          <w:rFonts w:hint="eastAsia"/>
+        </w:rPr>
+        <w:t>X</w:t>
+      </w:r>
       <w:r>
         <w:t>”</w:t>
       </w:r>
-      <w:proofErr w:type="gramEnd"/>
-      <w:r>
-        <w:t>Input pixels for Channel</w:t>
-      </w:r>
-      <w:r>
-        <w:rPr>
-          <w:rFonts w:hint="eastAsia"/>
-        </w:rPr>
-        <w:t xml:space="preserve"> X</w:t>
-      </w:r>
-      <w:proofErr w:type="gramStart"/>
-      <w:r>
-        <w:t>”</w:t>
-      </w:r>
-      <w:proofErr w:type="gramEnd"/>
-      <w:r>
-        <w:rPr>
-          <w:rFonts w:hint="eastAsia"/>
-        </w:rPr>
-        <w:t>的圖</w:t>
-      </w:r>
-      <w:r>
-        <w:rPr>
-          <w:rFonts w:hint="eastAsia"/>
-        </w:rPr>
-        <w:t>。然後將</w:t>
-      </w:r>
-      <w:r>
-        <w:rPr>
-          <w:rFonts w:hint="eastAsia"/>
-        </w:rPr>
-        <w:t>f</w:t>
-      </w:r>
-      <w:r>
-        <w:t xml:space="preserve">unction </w:t>
-      </w:r>
-      <w:proofErr w:type="spellStart"/>
-      <w:r>
-        <w:t>estimateResponse</w:t>
-      </w:r>
-      <w:proofErr w:type="spellEnd"/>
-      <w:r>
-        <w:rPr>
-          <w:rFonts w:hint="eastAsia"/>
-        </w:rPr>
-        <w:t>()</w:t>
-      </w:r>
-      <w:r>
-        <w:rPr>
-          <w:rFonts w:hint="eastAsia"/>
-        </w:rPr>
-        <w:t>回傳的</w:t>
-      </w:r>
-      <w:r>
-        <w:t>Camera Response g(z)</w:t>
-      </w:r>
-      <w:r>
-        <w:rPr>
-          <w:rFonts w:hint="eastAsia"/>
-        </w:rPr>
-        <w:t>對</w:t>
-      </w:r>
-      <w:r>
-        <w:t>Pixel Value z</w:t>
-      </w:r>
-      <w:r>
-        <w:rPr>
-          <w:rFonts w:hint="eastAsia"/>
-        </w:rPr>
-        <w:t>(0-255)</w:t>
-      </w:r>
-      <w:r>
-        <w:rPr>
-          <w:rFonts w:hint="eastAsia"/>
-        </w:rPr>
-        <w:t>作圖得</w:t>
-      </w:r>
-      <w:proofErr w:type="gramStart"/>
-      <w:r>
-        <w:t>”</w:t>
-      </w:r>
-      <w:proofErr w:type="gramEnd"/>
-      <w:r>
-        <w:t xml:space="preserve">Estimated Response for Channel </w:t>
-      </w:r>
-      <w:r>
-        <w:rPr>
-          <w:rFonts w:hint="eastAsia"/>
-        </w:rPr>
-        <w:t>X</w:t>
-      </w:r>
-      <w:proofErr w:type="gramStart"/>
-      <w:r>
-        <w:t>”</w:t>
-      </w:r>
-      <w:proofErr w:type="gramEnd"/>
-      <w:r>
-        <w:rPr>
-          <w:rFonts w:hint="eastAsia"/>
-        </w:rPr>
-        <w:t>。另一種方式得到</w:t>
-      </w:r>
-      <w:proofErr w:type="gramStart"/>
-      <w:r>
-        <w:t>”</w:t>
-      </w:r>
-      <w:proofErr w:type="gramEnd"/>
-      <w:r>
-        <w:t xml:space="preserve">Estimated Response for Channel </w:t>
-      </w:r>
-      <w:r>
-        <w:rPr>
-          <w:rFonts w:hint="eastAsia"/>
-        </w:rPr>
-        <w:t>X</w:t>
-      </w:r>
-      <w:proofErr w:type="gramStart"/>
-      <w:r>
-        <w:t>”</w:t>
-      </w:r>
-      <w:proofErr w:type="gramEnd"/>
       <w:r>
         <w:rPr>
           <w:rFonts w:hint="eastAsia"/>
@@ -2412,8 +2379,6 @@
         </w:numPr>
         <w:ind w:leftChars="0"/>
       </w:pPr>
-      <w:bookmarkStart w:id="1" w:name="_GoBack"/>
-      <w:bookmarkEnd w:id="1"/>
       <w:r>
         <w:rPr>
           <w:rFonts w:hint="eastAsia"/>
@@ -2422,6 +2387,2497 @@
       </w:r>
       <w:r>
         <w:t>periments b.</w:t>
+      </w:r>
+    </w:p>
+    <w:p>
+      <w:pPr>
+        <w:pStyle w:val="a3"/>
+        <w:numPr>
+          <w:ilvl w:val="1"/>
+          <w:numId w:val="1"/>
+        </w:numPr>
+        <w:ind w:leftChars="0"/>
+      </w:pPr>
+      <w:r>
+        <w:rPr>
+          <w:rFonts w:hint="eastAsia"/>
+        </w:rPr>
+        <w:t>Sc</w:t>
+      </w:r>
+      <w:r>
+        <w:t>aling factor in global tone mapping</w:t>
+      </w:r>
+    </w:p>
+    <w:p>
+      <w:pPr>
+        <w:pStyle w:val="a3"/>
+        <w:ind w:leftChars="0" w:left="960"/>
+        <w:jc w:val="both"/>
+      </w:pPr>
+      <w:r>
+        <w:rPr>
+          <w:noProof/>
+        </w:rPr>
+        <w:drawing>
+          <wp:inline distT="0" distB="0" distL="0" distR="0" wp14:anchorId="1B671716" wp14:editId="76420457">
+            <wp:extent cx="5270500" cy="1263650"/>
+            <wp:effectExtent l="0" t="0" r="6350" b="0"/>
+            <wp:docPr id="2" name="圖片 2"/>
+            <wp:cNvGraphicFramePr>
+              <a:graphicFrameLocks xmlns:a="http://schemas.openxmlformats.org/drawingml/2006/main" noChangeAspect="1"/>
+            </wp:cNvGraphicFramePr>
+            <a:graphic xmlns:a="http://schemas.openxmlformats.org/drawingml/2006/main">
+              <a:graphicData uri="http://schemas.openxmlformats.org/drawingml/2006/picture">
+                <pic:pic xmlns:pic="http://schemas.openxmlformats.org/drawingml/2006/picture">
+                  <pic:nvPicPr>
+                    <pic:cNvPr id="0" name="Picture 1"/>
+                    <pic:cNvPicPr>
+                      <a:picLocks noChangeAspect="1" noChangeArrowheads="1"/>
+                    </pic:cNvPicPr>
+                  </pic:nvPicPr>
+                  <pic:blipFill>
+                    <a:blip r:embed="rId12">
+                      <a:extLst>
+                        <a:ext uri="{28A0092B-C50C-407E-A947-70E740481C1C}">
+                          <a14:useLocalDpi xmlns:a14="http://schemas.microsoft.com/office/drawing/2010/main" val="0"/>
+                        </a:ext>
+                      </a:extLst>
+                    </a:blip>
+                    <a:srcRect/>
+                    <a:stretch>
+                      <a:fillRect/>
+                    </a:stretch>
+                  </pic:blipFill>
+                  <pic:spPr bwMode="auto">
+                    <a:xfrm>
+                      <a:off x="0" y="0"/>
+                      <a:ext cx="5270500" cy="1263650"/>
+                    </a:xfrm>
+                    <a:prstGeom prst="rect">
+                      <a:avLst/>
+                    </a:prstGeom>
+                    <a:noFill/>
+                    <a:ln>
+                      <a:noFill/>
+                    </a:ln>
+                  </pic:spPr>
+                </pic:pic>
+              </a:graphicData>
+            </a:graphic>
+          </wp:inline>
+        </w:drawing>
+      </w:r>
+    </w:p>
+    <w:p>
+      <w:pPr>
+        <w:pStyle w:val="a3"/>
+        <w:ind w:leftChars="0" w:left="960"/>
+        <w:jc w:val="both"/>
+      </w:pPr>
+      <w:r>
+        <w:rPr>
+          <w:rFonts w:hint="eastAsia"/>
+        </w:rPr>
+        <w:t>Im</w:t>
+      </w:r>
+      <w:r>
+        <w:t>plementation</w:t>
+      </w:r>
+      <w:r>
+        <w:rPr>
+          <w:rFonts w:hint="eastAsia"/>
+        </w:rPr>
+        <w:t>中</w:t>
+      </w:r>
+      <w:r>
+        <w:rPr>
+          <w:rFonts w:hint="eastAsia"/>
+        </w:rPr>
+        <w:t>1</w:t>
+      </w:r>
+      <w:r>
+        <w:t>.2(</w:t>
+      </w:r>
+      <w:r>
+        <w:t>Global tone mapping</w:t>
+      </w:r>
+      <w:r>
+        <w:t>)</w:t>
+      </w:r>
+      <w:r>
+        <w:rPr>
+          <w:rFonts w:hint="eastAsia"/>
+        </w:rPr>
+        <w:t>設定的</w:t>
+      </w:r>
+      <w:r>
+        <w:rPr>
+          <w:rFonts w:hint="eastAsia"/>
+        </w:rPr>
+        <w:t>s</w:t>
+      </w:r>
+      <w:r>
+        <w:rPr>
+          <w:rFonts w:hint="eastAsia"/>
+        </w:rPr>
+        <w:t>值為</w:t>
+      </w:r>
+      <w:r>
+        <w:rPr>
+          <w:rFonts w:hint="eastAsia"/>
+        </w:rPr>
+        <w:t>1</w:t>
+      </w:r>
+      <w:r>
+        <w:rPr>
+          <w:rFonts w:hint="eastAsia"/>
+        </w:rPr>
+        <w:t>，也就是最後得到的</w:t>
+      </w:r>
+      <m:oMath>
+        <m:r>
+          <m:rPr>
+            <m:sty m:val="p"/>
+          </m:rPr>
+          <w:rPr>
+            <w:rFonts w:ascii="Cambria Math" w:hAnsi="Cambria Math"/>
+          </w:rPr>
+          <m:t>radiance</m:t>
+        </m:r>
+        <m:r>
+          <m:rPr>
+            <m:sty m:val="p"/>
+          </m:rPr>
+          <w:rPr>
+            <w:rFonts w:ascii="Cambria Math" w:hAnsi="Cambria Math" w:hint="eastAsia"/>
+          </w:rPr>
+          <m:t xml:space="preserve"> </m:t>
+        </m:r>
+        <m:acc>
+          <m:accPr>
+            <m:ctrlPr>
+              <w:rPr>
+                <w:rFonts w:ascii="Cambria Math" w:hAnsi="Cambria Math"/>
+              </w:rPr>
+            </m:ctrlPr>
+          </m:accPr>
+          <m:e>
+            <m:r>
+              <w:rPr>
+                <w:rFonts w:ascii="Cambria Math" w:hAnsi="Cambria Math" w:hint="eastAsia"/>
+              </w:rPr>
+              <m:t>X</m:t>
+            </m:r>
+          </m:e>
+        </m:acc>
+      </m:oMath>
+      <w:r>
+        <w:rPr>
+          <w:rFonts w:hint="eastAsia"/>
+        </w:rPr>
+        <w:t>等</w:t>
+      </w:r>
+      <w:r>
+        <w:rPr>
+          <w:rFonts w:hint="eastAsia"/>
+        </w:rPr>
+        <w:t>於</w:t>
+      </w:r>
+      <w:r>
+        <w:rPr>
+          <w:rFonts w:hint="eastAsia"/>
+          <w:i/>
+        </w:rPr>
+        <w:t>X</w:t>
+      </w:r>
+      <w:r>
+        <w:rPr>
+          <w:rFonts w:hint="eastAsia"/>
+        </w:rPr>
+        <w:t>，</w:t>
+      </w:r>
+      <w:r>
+        <w:rPr>
+          <w:rFonts w:hint="eastAsia"/>
+        </w:rPr>
+        <w:t>而當</w:t>
+      </w:r>
+      <w:r>
+        <w:rPr>
+          <w:rFonts w:hint="eastAsia"/>
+        </w:rPr>
+        <w:t>s</w:t>
+      </w:r>
+      <w:r>
+        <w:rPr>
+          <w:rFonts w:hint="eastAsia"/>
+        </w:rPr>
+        <w:t>值為</w:t>
+      </w:r>
+      <w:r>
+        <w:rPr>
+          <w:rFonts w:hint="eastAsia"/>
+        </w:rPr>
+        <w:t xml:space="preserve"> 0</w:t>
+      </w:r>
+      <w:r>
+        <w:rPr>
+          <w:rFonts w:hint="eastAsia"/>
+        </w:rPr>
+        <w:t>到</w:t>
+      </w:r>
+      <w:r>
+        <w:rPr>
+          <w:rFonts w:hint="eastAsia"/>
+        </w:rPr>
+        <w:t>1</w:t>
+      </w:r>
+      <w:r>
+        <w:rPr>
+          <w:rFonts w:hint="eastAsia"/>
+        </w:rPr>
+        <w:t>之間時，</w:t>
+      </w:r>
+      <w:r>
+        <w:rPr>
+          <w:rFonts w:hint="eastAsia"/>
+        </w:rPr>
+        <w:t>l</w:t>
+      </w:r>
+      <w:r>
+        <w:t>og(X)-log(</w:t>
+      </w:r>
+      <m:oMath>
+        <m:sSub>
+          <m:sSubPr>
+            <m:ctrlPr>
+              <w:rPr>
+                <w:rFonts w:ascii="Cambria Math" w:hAnsi="Cambria Math"/>
+              </w:rPr>
+            </m:ctrlPr>
+          </m:sSubPr>
+          <m:e>
+            <m:r>
+              <w:rPr>
+                <w:rFonts w:ascii="Cambria Math" w:hAnsi="Cambria Math"/>
+              </w:rPr>
+              <m:t>X</m:t>
+            </m:r>
+          </m:e>
+          <m:sub>
+            <m:r>
+              <w:rPr>
+                <w:rFonts w:ascii="Cambria Math" w:hAnsi="Cambria Math"/>
+              </w:rPr>
+              <m:t>max</m:t>
+            </m:r>
+          </m:sub>
+        </m:sSub>
+      </m:oMath>
+      <w:r>
+        <w:t>)&lt;log(</w:t>
+      </w:r>
+      <m:oMath>
+        <m:acc>
+          <m:accPr>
+            <m:ctrlPr>
+              <w:rPr>
+                <w:rFonts w:ascii="Cambria Math" w:hAnsi="Cambria Math"/>
+              </w:rPr>
+            </m:ctrlPr>
+          </m:accPr>
+          <m:e>
+            <m:r>
+              <w:rPr>
+                <w:rFonts w:ascii="Cambria Math" w:hAnsi="Cambria Math"/>
+              </w:rPr>
+              <m:t>X</m:t>
+            </m:r>
+          </m:e>
+        </m:acc>
+      </m:oMath>
+      <w:r>
+        <w:t>)-</w:t>
+      </w:r>
+      <w:r>
+        <w:t xml:space="preserve"> </w:t>
+      </w:r>
+      <w:r>
+        <w:t>log(</w:t>
+      </w:r>
+      <m:oMath>
+        <m:sSub>
+          <m:sSubPr>
+            <m:ctrlPr>
+              <w:rPr>
+                <w:rFonts w:ascii="Cambria Math" w:hAnsi="Cambria Math"/>
+              </w:rPr>
+            </m:ctrlPr>
+          </m:sSubPr>
+          <m:e>
+            <m:r>
+              <w:rPr>
+                <w:rFonts w:ascii="Cambria Math" w:hAnsi="Cambria Math"/>
+              </w:rPr>
+              <m:t>X</m:t>
+            </m:r>
+          </m:e>
+          <m:sub>
+            <m:r>
+              <w:rPr>
+                <w:rFonts w:ascii="Cambria Math" w:hAnsi="Cambria Math"/>
+              </w:rPr>
+              <m:t>max</m:t>
+            </m:r>
+          </m:sub>
+        </m:sSub>
+      </m:oMath>
+      <w:r>
+        <w:t>)</w:t>
+      </w:r>
+      <w:r>
+        <w:rPr>
+          <w:rFonts w:hint="eastAsia"/>
+        </w:rPr>
+        <w:t>，所以</w:t>
+      </w:r>
+      <m:oMath>
+        <m:acc>
+          <m:accPr>
+            <m:ctrlPr>
+              <w:rPr>
+                <w:rFonts w:ascii="Cambria Math" w:hAnsi="Cambria Math"/>
+              </w:rPr>
+            </m:ctrlPr>
+          </m:accPr>
+          <m:e>
+            <m:r>
+              <w:rPr>
+                <w:rFonts w:ascii="Cambria Math" w:hAnsi="Cambria Math" w:hint="eastAsia"/>
+              </w:rPr>
+              <m:t>X</m:t>
+            </m:r>
+          </m:e>
+        </m:acc>
+      </m:oMath>
+      <w:r>
+        <w:rPr>
+          <w:rFonts w:hint="eastAsia"/>
+        </w:rPr>
+        <w:t>大於</w:t>
+      </w:r>
+      <w:r>
+        <w:rPr>
+          <w:rFonts w:hint="eastAsia"/>
+          <w:i/>
+        </w:rPr>
+        <w:t>X</w:t>
+      </w:r>
+      <w:r>
+        <w:rPr>
+          <w:rFonts w:hint="eastAsia"/>
+        </w:rPr>
+        <w:t>，也就是得到的圖亮度較原本高，且</w:t>
+      </w:r>
+      <w:r>
+        <w:rPr>
+          <w:rFonts w:hint="eastAsia"/>
+        </w:rPr>
+        <w:t>s</w:t>
+      </w:r>
+      <w:r>
+        <w:rPr>
+          <w:rFonts w:hint="eastAsia"/>
+        </w:rPr>
+        <w:t>越接近</w:t>
+      </w:r>
+      <w:r>
+        <w:rPr>
+          <w:rFonts w:hint="eastAsia"/>
+        </w:rPr>
+        <w:t>0</w:t>
+      </w:r>
+      <w:r>
+        <w:rPr>
+          <w:rFonts w:hint="eastAsia"/>
+        </w:rPr>
+        <w:t>得到的</w:t>
+      </w:r>
+      <w:proofErr w:type="gramStart"/>
+      <w:r>
+        <w:rPr>
+          <w:rFonts w:hint="eastAsia"/>
+        </w:rPr>
+        <w:t>圖越亮</w:t>
+      </w:r>
+      <w:proofErr w:type="gramEnd"/>
+      <w:r>
+        <w:rPr>
+          <w:rFonts w:hint="eastAsia"/>
+        </w:rPr>
+        <w:t>。</w:t>
+      </w:r>
+      <w:r>
+        <w:rPr>
+          <w:rFonts w:hint="eastAsia"/>
+        </w:rPr>
+        <w:t>另外當</w:t>
+      </w:r>
+      <w:r>
+        <w:rPr>
+          <w:rFonts w:hint="eastAsia"/>
+        </w:rPr>
+        <w:t>s</w:t>
+      </w:r>
+      <w:r>
+        <w:rPr>
+          <w:rFonts w:hint="eastAsia"/>
+        </w:rPr>
+        <w:t>值大於</w:t>
+      </w:r>
+      <w:r>
+        <w:rPr>
+          <w:rFonts w:hint="eastAsia"/>
+        </w:rPr>
+        <w:t>1</w:t>
+      </w:r>
+      <w:r>
+        <w:rPr>
+          <w:rFonts w:hint="eastAsia"/>
+        </w:rPr>
+        <w:t>時，</w:t>
+      </w:r>
+      <w:r>
+        <w:rPr>
+          <w:rFonts w:hint="eastAsia"/>
+        </w:rPr>
+        <w:t>得到的圖就</w:t>
+      </w:r>
+      <w:proofErr w:type="gramStart"/>
+      <w:r>
+        <w:rPr>
+          <w:rFonts w:hint="eastAsia"/>
+        </w:rPr>
+        <w:t>會越暗</w:t>
+      </w:r>
+      <w:proofErr w:type="gramEnd"/>
+      <w:r>
+        <w:rPr>
+          <w:rFonts w:hint="eastAsia"/>
+        </w:rPr>
+        <w:t>，且</w:t>
+      </w:r>
+      <w:r>
+        <w:rPr>
+          <w:rFonts w:hint="eastAsia"/>
+        </w:rPr>
+        <w:t>s</w:t>
+      </w:r>
+      <w:r>
+        <w:rPr>
+          <w:rFonts w:hint="eastAsia"/>
+        </w:rPr>
+        <w:t>越</w:t>
+      </w:r>
+      <w:proofErr w:type="gramStart"/>
+      <w:r>
+        <w:rPr>
+          <w:rFonts w:hint="eastAsia"/>
+        </w:rPr>
+        <w:t>大會越暗</w:t>
+      </w:r>
+      <w:proofErr w:type="gramEnd"/>
+      <w:r>
+        <w:rPr>
+          <w:rFonts w:hint="eastAsia"/>
+        </w:rPr>
+        <w:t>。下圖分別為</w:t>
+      </w:r>
+      <w:r>
+        <w:rPr>
+          <w:rFonts w:hint="eastAsia"/>
+        </w:rPr>
+        <w:t>s</w:t>
+      </w:r>
+      <w:r>
+        <w:t>=0.6, 0.8, 1.0, 1.2, 1.4</w:t>
+      </w:r>
+      <w:r>
+        <w:rPr>
+          <w:rFonts w:hint="eastAsia"/>
+        </w:rPr>
+        <w:t>的實驗結果，</w:t>
+      </w:r>
+      <w:r>
+        <w:rPr>
+          <w:rFonts w:hint="eastAsia"/>
+        </w:rPr>
+        <w:t>實驗</w:t>
+      </w:r>
+      <w:r>
+        <w:rPr>
+          <w:rFonts w:hint="eastAsia"/>
+        </w:rPr>
+        <w:t>程式碼在</w:t>
+      </w:r>
+      <w:r>
+        <w:rPr>
+          <w:rFonts w:hint="eastAsia"/>
+        </w:rPr>
+        <w:t>t</w:t>
+      </w:r>
+      <w:r>
+        <w:t>m.py</w:t>
+      </w:r>
+      <w:r>
+        <w:rPr>
+          <w:rFonts w:hint="eastAsia"/>
+        </w:rPr>
+        <w:t>，實驗圖片在</w:t>
+      </w:r>
+      <w:proofErr w:type="gramStart"/>
+      <w:r>
+        <w:t>”</w:t>
+      </w:r>
+      <w:proofErr w:type="gramEnd"/>
+      <w:r>
+        <w:t>Experiments/</w:t>
+      </w:r>
+      <w:r>
+        <w:rPr>
+          <w:rFonts w:hint="eastAsia"/>
+        </w:rPr>
+        <w:t>b</w:t>
+      </w:r>
+      <w:r>
+        <w:t>/</w:t>
+      </w:r>
+      <w:proofErr w:type="gramStart"/>
+      <w:r>
+        <w:t>”</w:t>
+      </w:r>
+      <w:proofErr w:type="gramEnd"/>
+      <w:r>
+        <w:t>資料夾中</w:t>
+      </w:r>
+      <w:r>
+        <w:rPr>
+          <w:rFonts w:hint="eastAsia"/>
+        </w:rPr>
+        <w:t>。</w:t>
+      </w:r>
+    </w:p>
+    <w:p>
+      <w:pPr>
+        <w:jc w:val="both"/>
+      </w:pPr>
+      <w:r>
+        <w:rPr>
+          <w:noProof/>
+        </w:rPr>
+        <mc:AlternateContent>
+          <mc:Choice Requires="wps">
+            <w:drawing>
+              <wp:anchor distT="45720" distB="45720" distL="114300" distR="114300" simplePos="0" relativeHeight="251665408" behindDoc="0" locked="0" layoutInCell="1" allowOverlap="1" wp14:anchorId="0800A47D" wp14:editId="1C490DF0">
+                <wp:simplePos x="0" y="0"/>
+                <wp:positionH relativeFrom="margin">
+                  <wp:posOffset>1111250</wp:posOffset>
+                </wp:positionH>
+                <wp:positionV relativeFrom="paragraph">
+                  <wp:posOffset>1652905</wp:posOffset>
+                </wp:positionV>
+                <wp:extent cx="565150" cy="1404620"/>
+                <wp:effectExtent l="0" t="0" r="25400" b="13970"/>
+                <wp:wrapSquare wrapText="bothSides"/>
+                <wp:docPr id="217" name="文字方塊 2"/>
+                <wp:cNvGraphicFramePr>
+                  <a:graphicFrameLocks xmlns:a="http://schemas.openxmlformats.org/drawingml/2006/main"/>
+                </wp:cNvGraphicFramePr>
+                <a:graphic xmlns:a="http://schemas.openxmlformats.org/drawingml/2006/main">
+                  <a:graphicData uri="http://schemas.microsoft.com/office/word/2010/wordprocessingShape">
+                    <wps:wsp>
+                      <wps:cNvSpPr txBox="1">
+                        <a:spLocks noChangeArrowheads="1"/>
+                      </wps:cNvSpPr>
+                      <wps:spPr bwMode="auto">
+                        <a:xfrm>
+                          <a:off x="0" y="0"/>
+                          <a:ext cx="565150" cy="1404620"/>
+                        </a:xfrm>
+                        <a:prstGeom prst="rect">
+                          <a:avLst/>
+                        </a:prstGeom>
+                        <a:solidFill>
+                          <a:srgbClr val="FFFFFF"/>
+                        </a:solidFill>
+                        <a:ln w="9525">
+                          <a:solidFill>
+                            <a:srgbClr val="000000"/>
+                          </a:solidFill>
+                          <a:miter lim="800000"/>
+                          <a:headEnd/>
+                          <a:tailEnd/>
+                        </a:ln>
+                      </wps:spPr>
+                      <wps:txbx>
+                        <w:txbxContent>
+                          <w:p>
+                            <w:r>
+                              <w:t>s=0.6</w:t>
+                            </w:r>
+                          </w:p>
+                        </w:txbxContent>
+                      </wps:txbx>
+                      <wps:bodyPr rot="0" vert="horz" wrap="square" lIns="91440" tIns="45720" rIns="91440" bIns="45720" anchor="t" anchorCtr="0">
+                        <a:spAutoFit/>
+                      </wps:bodyPr>
+                    </wps:wsp>
+                  </a:graphicData>
+                </a:graphic>
+                <wp14:sizeRelH relativeFrom="margin">
+                  <wp14:pctWidth>0</wp14:pctWidth>
+                </wp14:sizeRelH>
+                <wp14:sizeRelV relativeFrom="margin">
+                  <wp14:pctHeight>20000</wp14:pctHeight>
+                </wp14:sizeRelV>
+              </wp:anchor>
+            </w:drawing>
+          </mc:Choice>
+          <mc:Fallback>
+            <w:pict>
+              <v:shapetype w14:anchorId="0800A47D" id="_x0000_t202" coordsize="21600,21600" o:spt="202" path="m,l,21600r21600,l21600,xe">
+                <v:stroke joinstyle="miter"/>
+                <v:path gradientshapeok="t" o:connecttype="rect"/>
+              </v:shapetype>
+              <v:shape id="文字方塊 2" o:spid="_x0000_s1026" type="#_x0000_t202" style="position:absolute;left:0;text-align:left;margin-left:87.5pt;margin-top:130.15pt;width:44.5pt;height:110.6pt;z-index:251665408;visibility:visible;mso-wrap-style:square;mso-width-percent:0;mso-height-percent:200;mso-wrap-distance-left:9pt;mso-wrap-distance-top:3.6pt;mso-wrap-distance-right:9pt;mso-wrap-distance-bottom:3.6pt;mso-position-horizontal:absolute;mso-position-horizontal-relative:margin;mso-position-vertical:absolute;mso-position-vertical-relative:text;mso-width-percent:0;mso-height-percent:200;mso-width-relative:margin;mso-height-relative:margin;v-text-anchor:top" o:gfxdata="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">
+                <v:textbox style="mso-fit-shape-to-text:t">
+                  <w:txbxContent>
+                    <w:p>
+                      <w:r>
+                        <w:t>s=0.6</w:t>
+                      </w:r>
+                    </w:p>
+                  </w:txbxContent>
+                </v:textbox>
+                <w10:wrap type="square" anchorx="margin"/>
+              </v:shape>
+            </w:pict>
+          </mc:Fallback>
+        </mc:AlternateContent>
+      </w:r>
+      <w:r>
+        <w:rPr>
+          <w:noProof/>
+        </w:rPr>
+        <w:drawing>
+          <wp:inline distT="0" distB="0" distL="0" distR="0" wp14:anchorId="0302B606" wp14:editId="0B5045FB">
+            <wp:extent cx="1231900" cy="1847849"/>
+            <wp:effectExtent l="0" t="0" r="6350" b="635"/>
+            <wp:docPr id="3" name="圖片 3"/>
+            <wp:cNvGraphicFramePr>
+              <a:graphicFrameLocks xmlns:a="http://schemas.openxmlformats.org/drawingml/2006/main" noChangeAspect="1"/>
+            </wp:cNvGraphicFramePr>
+            <a:graphic xmlns:a="http://schemas.openxmlformats.org/drawingml/2006/main">
+              <a:graphicData uri="http://schemas.openxmlformats.org/drawingml/2006/picture">
+                <pic:pic xmlns:pic="http://schemas.openxmlformats.org/drawingml/2006/picture">
+                  <pic:nvPicPr>
+                    <pic:cNvPr id="0" name="Picture 2"/>
+                    <pic:cNvPicPr>
+                      <a:picLocks noChangeAspect="1" noChangeArrowheads="1"/>
+                    </pic:cNvPicPr>
+                  </pic:nvPicPr>
+                  <pic:blipFill>
+                    <a:blip r:embed="rId13" cstate="print">
+                      <a:extLst>
+                        <a:ext uri="{28A0092B-C50C-407E-A947-70E740481C1C}">
+                          <a14:useLocalDpi xmlns:a14="http://schemas.microsoft.com/office/drawing/2010/main" val="0"/>
+                        </a:ext>
+                      </a:extLst>
+                    </a:blip>
+                    <a:srcRect/>
+                    <a:stretch>
+                      <a:fillRect/>
+                    </a:stretch>
+                  </pic:blipFill>
+                  <pic:spPr bwMode="auto">
+                    <a:xfrm>
+                      <a:off x="0" y="0"/>
+                      <a:ext cx="1247586" cy="1871378"/>
+                    </a:xfrm>
+                    <a:prstGeom prst="rect">
+                      <a:avLst/>
+                    </a:prstGeom>
+                    <a:noFill/>
+                    <a:ln>
+                      <a:noFill/>
+                    </a:ln>
+                  </pic:spPr>
+                </pic:pic>
+              </a:graphicData>
+            </a:graphic>
+          </wp:inline>
+        </w:drawing>
+      </w:r>
+      <w:r>
+        <w:rPr>
+          <w:noProof/>
+        </w:rPr>
+        <mc:AlternateContent>
+          <mc:Choice Requires="wps">
+            <w:drawing>
+              <wp:anchor distT="45720" distB="45720" distL="114300" distR="114300" simplePos="0" relativeHeight="251667456" behindDoc="0" locked="0" layoutInCell="1" allowOverlap="1" wp14:anchorId="2F68FF32" wp14:editId="72F79FE3">
+                <wp:simplePos x="0" y="0"/>
+                <wp:positionH relativeFrom="margin">
+                  <wp:posOffset>3314700</wp:posOffset>
+                </wp:positionH>
+                <wp:positionV relativeFrom="paragraph">
+                  <wp:posOffset>1659255</wp:posOffset>
+                </wp:positionV>
+                <wp:extent cx="565150" cy="1404620"/>
+                <wp:effectExtent l="0" t="0" r="25400" b="13970"/>
+                <wp:wrapSquare wrapText="bothSides"/>
+                <wp:docPr id="18" name="文字方塊 2"/>
+                <wp:cNvGraphicFramePr>
+                  <a:graphicFrameLocks xmlns:a="http://schemas.openxmlformats.org/drawingml/2006/main"/>
+                </wp:cNvGraphicFramePr>
+                <a:graphic xmlns:a="http://schemas.openxmlformats.org/drawingml/2006/main">
+                  <a:graphicData uri="http://schemas.microsoft.com/office/word/2010/wordprocessingShape">
+                    <wps:wsp>
+                      <wps:cNvSpPr txBox="1">
+                        <a:spLocks noChangeArrowheads="1"/>
+                      </wps:cNvSpPr>
+                      <wps:spPr bwMode="auto">
+                        <a:xfrm>
+                          <a:off x="0" y="0"/>
+                          <a:ext cx="565150" cy="1404620"/>
+                        </a:xfrm>
+                        <a:prstGeom prst="rect">
+                          <a:avLst/>
+                        </a:prstGeom>
+                        <a:solidFill>
+                          <a:srgbClr val="FFFFFF"/>
+                        </a:solidFill>
+                        <a:ln w="9525">
+                          <a:solidFill>
+                            <a:srgbClr val="000000"/>
+                          </a:solidFill>
+                          <a:miter lim="800000"/>
+                          <a:headEnd/>
+                          <a:tailEnd/>
+                        </a:ln>
+                      </wps:spPr>
+                      <wps:txbx>
+                        <w:txbxContent>
+                          <w:p>
+                            <w:r>
+                              <w:t>s=0.8</w:t>
+                            </w:r>
+                          </w:p>
+                        </w:txbxContent>
+                      </wps:txbx>
+                      <wps:bodyPr rot="0" vert="horz" wrap="square" lIns="91440" tIns="45720" rIns="91440" bIns="45720" anchor="t" anchorCtr="0">
+                        <a:spAutoFit/>
+                      </wps:bodyPr>
+                    </wps:wsp>
+                  </a:graphicData>
+                </a:graphic>
+                <wp14:sizeRelH relativeFrom="margin">
+                  <wp14:pctWidth>0</wp14:pctWidth>
+                </wp14:sizeRelH>
+                <wp14:sizeRelV relativeFrom="margin">
+                  <wp14:pctHeight>20000</wp14:pctHeight>
+                </wp14:sizeRelV>
+              </wp:anchor>
+            </w:drawing>
+          </mc:Choice>
+          <mc:Fallback>
+            <w:pict>
+              <v:shape w14:anchorId="2F68FF32" id="_x0000_s1027" type="#_x0000_t202" style="position:absolute;left:0;text-align:left;margin-left:261pt;margin-top:130.65pt;width:44.5pt;height:110.6pt;z-index:251667456;visibility:visible;mso-wrap-style:square;mso-width-percent:0;mso-height-percent:200;mso-wrap-distance-left:9pt;mso-wrap-distance-top:3.6pt;mso-wrap-distance-right:9pt;mso-wrap-distance-bottom:3.6pt;mso-position-horizontal:absolute;mso-position-horizontal-relative:margin;mso-position-vertical:absolute;mso-position-vertical-relative:text;mso-width-percent:0;mso-height-percent:200;mso-width-relative:margin;mso-height-relative:margin;v-text-anchor:top" o:gfxdata="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">
+                <v:textbox style="mso-fit-shape-to-text:t">
+                  <w:txbxContent>
+                    <w:p>
+                      <w:r>
+                        <w:t>s=0.8</w:t>
+                      </w:r>
+                    </w:p>
+                  </w:txbxContent>
+                </v:textbox>
+                <w10:wrap type="square" anchorx="margin"/>
+              </v:shape>
+            </w:pict>
+          </mc:Fallback>
+        </mc:AlternateContent>
+      </w:r>
+      <w:r>
+        <w:t xml:space="preserve">    </w:t>
+      </w:r>
+      <w:r>
+        <w:rPr>
+          <w:noProof/>
+        </w:rPr>
+        <w:drawing>
+          <wp:inline distT="0" distB="0" distL="0" distR="0" wp14:anchorId="2B9E5872" wp14:editId="79501D0B">
+            <wp:extent cx="1231900" cy="1847850"/>
+            <wp:effectExtent l="0" t="0" r="6350" b="0"/>
+            <wp:docPr id="9" name="圖片 9"/>
+            <wp:cNvGraphicFramePr>
+              <a:graphicFrameLocks xmlns:a="http://schemas.openxmlformats.org/drawingml/2006/main" noChangeAspect="1"/>
+            </wp:cNvGraphicFramePr>
+            <a:graphic xmlns:a="http://schemas.openxmlformats.org/drawingml/2006/main">
+              <a:graphicData uri="http://schemas.openxmlformats.org/drawingml/2006/picture">
+                <pic:pic xmlns:pic="http://schemas.openxmlformats.org/drawingml/2006/picture">
+                  <pic:nvPicPr>
+                    <pic:cNvPr id="0" name="Picture 3"/>
+                    <pic:cNvPicPr>
+                      <a:picLocks noChangeAspect="1" noChangeArrowheads="1"/>
+                    </pic:cNvPicPr>
+                  </pic:nvPicPr>
+                  <pic:blipFill>
+                    <a:blip r:embed="rId14" cstate="print">
+                      <a:extLst>
+                        <a:ext uri="{28A0092B-C50C-407E-A947-70E740481C1C}">
+                          <a14:useLocalDpi xmlns:a14="http://schemas.microsoft.com/office/drawing/2010/main" val="0"/>
+                        </a:ext>
+                      </a:extLst>
+                    </a:blip>
+                    <a:srcRect/>
+                    <a:stretch>
+                      <a:fillRect/>
+                    </a:stretch>
+                  </pic:blipFill>
+                  <pic:spPr bwMode="auto">
+                    <a:xfrm>
+                      <a:off x="0" y="0"/>
+                      <a:ext cx="1252345" cy="1878518"/>
+                    </a:xfrm>
+                    <a:prstGeom prst="rect">
+                      <a:avLst/>
+                    </a:prstGeom>
+                    <a:noFill/>
+                    <a:ln>
+                      <a:noFill/>
+                    </a:ln>
+                  </pic:spPr>
+                </pic:pic>
+              </a:graphicData>
+            </a:graphic>
+          </wp:inline>
+        </w:drawing>
+      </w:r>
+      <w:r>
+        <w:t xml:space="preserve">   </w:t>
+      </w:r>
+      <w:r>
+        <w:rPr>
+          <w:noProof/>
+        </w:rPr>
+        <w:lastRenderedPageBreak/>
+        <mc:AlternateContent>
+          <mc:Choice Requires="wps">
+            <w:drawing>
+              <wp:anchor distT="45720" distB="45720" distL="114300" distR="114300" simplePos="0" relativeHeight="251669504" behindDoc="0" locked="0" layoutInCell="1" allowOverlap="1" wp14:anchorId="6620BCE9" wp14:editId="6857BCDC">
+                <wp:simplePos x="0" y="0"/>
+                <wp:positionH relativeFrom="margin">
+                  <wp:posOffset>965200</wp:posOffset>
+                </wp:positionH>
+                <wp:positionV relativeFrom="paragraph">
+                  <wp:posOffset>1600200</wp:posOffset>
+                </wp:positionV>
+                <wp:extent cx="565150" cy="1404620"/>
+                <wp:effectExtent l="0" t="0" r="25400" b="13970"/>
+                <wp:wrapSquare wrapText="bothSides"/>
+                <wp:docPr id="20" name="文字方塊 2"/>
+                <wp:cNvGraphicFramePr>
+                  <a:graphicFrameLocks xmlns:a="http://schemas.openxmlformats.org/drawingml/2006/main"/>
+                </wp:cNvGraphicFramePr>
+                <a:graphic xmlns:a="http://schemas.openxmlformats.org/drawingml/2006/main">
+                  <a:graphicData uri="http://schemas.microsoft.com/office/word/2010/wordprocessingShape">
+                    <wps:wsp>
+                      <wps:cNvSpPr txBox="1">
+                        <a:spLocks noChangeArrowheads="1"/>
+                      </wps:cNvSpPr>
+                      <wps:spPr bwMode="auto">
+                        <a:xfrm>
+                          <a:off x="0" y="0"/>
+                          <a:ext cx="565150" cy="1404620"/>
+                        </a:xfrm>
+                        <a:prstGeom prst="rect">
+                          <a:avLst/>
+                        </a:prstGeom>
+                        <a:solidFill>
+                          <a:srgbClr val="FFFFFF"/>
+                        </a:solidFill>
+                        <a:ln w="9525">
+                          <a:solidFill>
+                            <a:srgbClr val="000000"/>
+                          </a:solidFill>
+                          <a:miter lim="800000"/>
+                          <a:headEnd/>
+                          <a:tailEnd/>
+                        </a:ln>
+                      </wps:spPr>
+                      <wps:txbx>
+                        <w:txbxContent>
+                          <w:p>
+                            <w:r>
+                              <w:t>s=1.0</w:t>
+                            </w:r>
+                          </w:p>
+                        </w:txbxContent>
+                      </wps:txbx>
+                      <wps:bodyPr rot="0" vert="horz" wrap="square" lIns="91440" tIns="45720" rIns="91440" bIns="45720" anchor="t" anchorCtr="0">
+                        <a:spAutoFit/>
+                      </wps:bodyPr>
+                    </wps:wsp>
+                  </a:graphicData>
+                </a:graphic>
+                <wp14:sizeRelH relativeFrom="margin">
+                  <wp14:pctWidth>0</wp14:pctWidth>
+                </wp14:sizeRelH>
+                <wp14:sizeRelV relativeFrom="margin">
+                  <wp14:pctHeight>20000</wp14:pctHeight>
+                </wp14:sizeRelV>
+              </wp:anchor>
+            </w:drawing>
+          </mc:Choice>
+          <mc:Fallback>
+            <w:pict>
+              <v:shape w14:anchorId="6620BCE9" id="_x0000_s1028" type="#_x0000_t202" style="position:absolute;left:0;text-align:left;margin-left:76pt;margin-top:126pt;width:44.5pt;height:110.6pt;z-index:251669504;visibility:visible;mso-wrap-style:square;mso-width-percent:0;mso-height-percent:200;mso-wrap-distance-left:9pt;mso-wrap-distance-top:3.6pt;mso-wrap-distance-right:9pt;mso-wrap-distance-bottom:3.6pt;mso-position-horizontal:absolute;mso-position-horizontal-relative:margin;mso-position-vertical:absolute;mso-position-vertical-relative:text;mso-width-percent:0;mso-height-percent:200;mso-width-relative:margin;mso-height-relative:margin;v-text-anchor:top" o:gfxdata="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">
+                <v:textbox style="mso-fit-shape-to-text:t">
+                  <w:txbxContent>
+                    <w:p>
+                      <w:r>
+                        <w:t>s=1.0</w:t>
+                      </w:r>
+                    </w:p>
+                  </w:txbxContent>
+                </v:textbox>
+                <w10:wrap type="square" anchorx="margin"/>
+              </v:shape>
+            </w:pict>
+          </mc:Fallback>
+        </mc:AlternateContent>
+      </w:r>
+      <w:r>
+        <w:rPr>
+          <w:noProof/>
+        </w:rPr>
+        <mc:AlternateContent>
+          <mc:Choice Requires="wps">
+            <w:drawing>
+              <wp:anchor distT="45720" distB="45720" distL="114300" distR="114300" simplePos="0" relativeHeight="251671552" behindDoc="0" locked="0" layoutInCell="1" allowOverlap="1" wp14:anchorId="0ACA7282" wp14:editId="2A548D7F">
+                <wp:simplePos x="0" y="0"/>
+                <wp:positionH relativeFrom="margin">
+                  <wp:posOffset>3314700</wp:posOffset>
+                </wp:positionH>
+                <wp:positionV relativeFrom="paragraph">
+                  <wp:posOffset>1621155</wp:posOffset>
+                </wp:positionV>
+                <wp:extent cx="565150" cy="1404620"/>
+                <wp:effectExtent l="0" t="0" r="25400" b="13970"/>
+                <wp:wrapSquare wrapText="bothSides"/>
+                <wp:docPr id="22" name="文字方塊 2"/>
+                <wp:cNvGraphicFramePr>
+                  <a:graphicFrameLocks xmlns:a="http://schemas.openxmlformats.org/drawingml/2006/main"/>
+                </wp:cNvGraphicFramePr>
+                <a:graphic xmlns:a="http://schemas.openxmlformats.org/drawingml/2006/main">
+                  <a:graphicData uri="http://schemas.microsoft.com/office/word/2010/wordprocessingShape">
+                    <wps:wsp>
+                      <wps:cNvSpPr txBox="1">
+                        <a:spLocks noChangeArrowheads="1"/>
+                      </wps:cNvSpPr>
+                      <wps:spPr bwMode="auto">
+                        <a:xfrm>
+                          <a:off x="0" y="0"/>
+                          <a:ext cx="565150" cy="1404620"/>
+                        </a:xfrm>
+                        <a:prstGeom prst="rect">
+                          <a:avLst/>
+                        </a:prstGeom>
+                        <a:solidFill>
+                          <a:srgbClr val="FFFFFF"/>
+                        </a:solidFill>
+                        <a:ln w="9525">
+                          <a:solidFill>
+                            <a:srgbClr val="000000"/>
+                          </a:solidFill>
+                          <a:miter lim="800000"/>
+                          <a:headEnd/>
+                          <a:tailEnd/>
+                        </a:ln>
+                      </wps:spPr>
+                      <wps:txbx>
+                        <w:txbxContent>
+                          <w:p>
+                            <w:r>
+                              <w:t>s=1.0</w:t>
+                            </w:r>
+                          </w:p>
+                        </w:txbxContent>
+                      </wps:txbx>
+                      <wps:bodyPr rot="0" vert="horz" wrap="square" lIns="91440" tIns="45720" rIns="91440" bIns="45720" anchor="t" anchorCtr="0">
+                        <a:spAutoFit/>
+                      </wps:bodyPr>
+                    </wps:wsp>
+                  </a:graphicData>
+                </a:graphic>
+                <wp14:sizeRelH relativeFrom="margin">
+                  <wp14:pctWidth>0</wp14:pctWidth>
+                </wp14:sizeRelH>
+                <wp14:sizeRelV relativeFrom="margin">
+                  <wp14:pctHeight>20000</wp14:pctHeight>
+                </wp14:sizeRelV>
+              </wp:anchor>
+            </w:drawing>
+          </mc:Choice>
+          <mc:Fallback>
+            <w:pict>
+              <v:shape w14:anchorId="0ACA7282" id="_x0000_s1029" type="#_x0000_t202" style="position:absolute;left:0;text-align:left;margin-left:261pt;margin-top:127.65pt;width:44.5pt;height:110.6pt;z-index:251671552;visibility:visible;mso-wrap-style:square;mso-width-percent:0;mso-height-percent:200;mso-wrap-distance-left:9pt;mso-wrap-distance-top:3.6pt;mso-wrap-distance-right:9pt;mso-wrap-distance-bottom:3.6pt;mso-position-horizontal:absolute;mso-position-horizontal-relative:margin;mso-position-vertical:absolute;mso-position-vertical-relative:text;mso-width-percent:0;mso-height-percent:200;mso-width-relative:margin;mso-height-relative:margin;v-text-anchor:top" o:gfxdata="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">
+                <v:textbox style="mso-fit-shape-to-text:t">
+                  <w:txbxContent>
+                    <w:p>
+                      <w:r>
+                        <w:t>s=1.0</w:t>
+                      </w:r>
+                    </w:p>
+                  </w:txbxContent>
+                </v:textbox>
+                <w10:wrap type="square" anchorx="margin"/>
+              </v:shape>
+            </w:pict>
+          </mc:Fallback>
+        </mc:AlternateContent>
+      </w:r>
+      <w:r>
+        <w:rPr>
+          <w:noProof/>
+        </w:rPr>
+        <w:drawing>
+          <wp:inline distT="0" distB="0" distL="0" distR="0" wp14:anchorId="44F54516" wp14:editId="106844B2">
+            <wp:extent cx="1240367" cy="1860550"/>
+            <wp:effectExtent l="0" t="0" r="0" b="6350"/>
+            <wp:docPr id="15" name="圖片 15"/>
+            <wp:cNvGraphicFramePr>
+              <a:graphicFrameLocks xmlns:a="http://schemas.openxmlformats.org/drawingml/2006/main" noChangeAspect="1"/>
+            </wp:cNvGraphicFramePr>
+            <a:graphic xmlns:a="http://schemas.openxmlformats.org/drawingml/2006/main">
+              <a:graphicData uri="http://schemas.openxmlformats.org/drawingml/2006/picture">
+                <pic:pic xmlns:pic="http://schemas.openxmlformats.org/drawingml/2006/picture">
+                  <pic:nvPicPr>
+                    <pic:cNvPr id="0" name="Picture 5"/>
+                    <pic:cNvPicPr>
+                      <a:picLocks noChangeAspect="1" noChangeArrowheads="1"/>
+                    </pic:cNvPicPr>
+                  </pic:nvPicPr>
+                  <pic:blipFill>
+                    <a:blip r:embed="rId15" cstate="print">
+                      <a:extLst>
+                        <a:ext uri="{28A0092B-C50C-407E-A947-70E740481C1C}">
+                          <a14:useLocalDpi xmlns:a14="http://schemas.microsoft.com/office/drawing/2010/main" val="0"/>
+                        </a:ext>
+                      </a:extLst>
+                    </a:blip>
+                    <a:srcRect/>
+                    <a:stretch>
+                      <a:fillRect/>
+                    </a:stretch>
+                  </pic:blipFill>
+                  <pic:spPr bwMode="auto">
+                    <a:xfrm>
+                      <a:off x="0" y="0"/>
+                      <a:ext cx="1259076" cy="1888614"/>
+                    </a:xfrm>
+                    <a:prstGeom prst="rect">
+                      <a:avLst/>
+                    </a:prstGeom>
+                    <a:noFill/>
+                    <a:ln>
+                      <a:noFill/>
+                    </a:ln>
+                  </pic:spPr>
+                </pic:pic>
+              </a:graphicData>
+            </a:graphic>
+          </wp:inline>
+        </w:drawing>
+      </w:r>
+      <w:r>
+        <w:rPr>
+          <w:noProof/>
+        </w:rPr>
+        <w:t xml:space="preserve">          </w:t>
+      </w:r>
+      <w:r>
+        <w:rPr>
+          <w:noProof/>
+        </w:rPr>
+        <mc:AlternateContent>
+          <mc:Choice Requires="wps">
+            <w:drawing>
+              <wp:anchor distT="45720" distB="45720" distL="114300" distR="114300" simplePos="0" relativeHeight="251673600" behindDoc="0" locked="0" layoutInCell="1" allowOverlap="1" wp14:anchorId="4B9D45D0" wp14:editId="071B1663">
+                <wp:simplePos x="0" y="0"/>
+                <wp:positionH relativeFrom="margin">
+                  <wp:posOffset>1085850</wp:posOffset>
+                </wp:positionH>
+                <wp:positionV relativeFrom="paragraph">
+                  <wp:posOffset>3702050</wp:posOffset>
+                </wp:positionV>
+                <wp:extent cx="565150" cy="1404620"/>
+                <wp:effectExtent l="0" t="0" r="25400" b="13970"/>
+                <wp:wrapSquare wrapText="bothSides"/>
+                <wp:docPr id="23" name="文字方塊 2"/>
+                <wp:cNvGraphicFramePr>
+                  <a:graphicFrameLocks xmlns:a="http://schemas.openxmlformats.org/drawingml/2006/main"/>
+                </wp:cNvGraphicFramePr>
+                <a:graphic xmlns:a="http://schemas.openxmlformats.org/drawingml/2006/main">
+                  <a:graphicData uri="http://schemas.microsoft.com/office/word/2010/wordprocessingShape">
+                    <wps:wsp>
+                      <wps:cNvSpPr txBox="1">
+                        <a:spLocks noChangeArrowheads="1"/>
+                      </wps:cNvSpPr>
+                      <wps:spPr bwMode="auto">
+                        <a:xfrm>
+                          <a:off x="0" y="0"/>
+                          <a:ext cx="565150" cy="1404620"/>
+                        </a:xfrm>
+                        <a:prstGeom prst="rect">
+                          <a:avLst/>
+                        </a:prstGeom>
+                        <a:solidFill>
+                          <a:srgbClr val="FFFFFF"/>
+                        </a:solidFill>
+                        <a:ln w="9525">
+                          <a:solidFill>
+                            <a:srgbClr val="000000"/>
+                          </a:solidFill>
+                          <a:miter lim="800000"/>
+                          <a:headEnd/>
+                          <a:tailEnd/>
+                        </a:ln>
+                      </wps:spPr>
+                      <wps:txbx>
+                        <w:txbxContent>
+                          <w:p>
+                            <w:r>
+                              <w:t>s=1.2</w:t>
+                            </w:r>
+                          </w:p>
+                        </w:txbxContent>
+                      </wps:txbx>
+                      <wps:bodyPr rot="0" vert="horz" wrap="square" lIns="91440" tIns="45720" rIns="91440" bIns="45720" anchor="t" anchorCtr="0">
+                        <a:spAutoFit/>
+                      </wps:bodyPr>
+                    </wps:wsp>
+                  </a:graphicData>
+                </a:graphic>
+                <wp14:sizeRelH relativeFrom="margin">
+                  <wp14:pctWidth>0</wp14:pctWidth>
+                </wp14:sizeRelH>
+                <wp14:sizeRelV relativeFrom="margin">
+                  <wp14:pctHeight>20000</wp14:pctHeight>
+                </wp14:sizeRelV>
+              </wp:anchor>
+            </w:drawing>
+          </mc:Choice>
+          <mc:Fallback>
+            <w:pict>
+              <v:shape w14:anchorId="4B9D45D0" id="_x0000_s1030" type="#_x0000_t202" style="position:absolute;left:0;text-align:left;margin-left:85.5pt;margin-top:291.5pt;width:44.5pt;height:110.6pt;z-index:251673600;visibility:visible;mso-wrap-style:square;mso-width-percent:0;mso-height-percent:200;mso-wrap-distance-left:9pt;mso-wrap-distance-top:3.6pt;mso-wrap-distance-right:9pt;mso-wrap-distance-bottom:3.6pt;mso-position-horizontal:absolute;mso-position-horizontal-relative:margin;mso-position-vertical:absolute;mso-position-vertical-relative:text;mso-width-percent:0;mso-height-percent:200;mso-width-relative:margin;mso-height-relative:margin;v-text-anchor:top" o:gfxdata="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">
+                <v:textbox style="mso-fit-shape-to-text:t">
+                  <w:txbxContent>
+                    <w:p>
+                      <w:r>
+                        <w:t>s=1.2</w:t>
+                      </w:r>
+                    </w:p>
+                  </w:txbxContent>
+                </v:textbox>
+                <w10:wrap type="square" anchorx="margin"/>
+              </v:shape>
+            </w:pict>
+          </mc:Fallback>
+        </mc:AlternateContent>
+      </w:r>
+      <w:r>
+        <w:rPr>
+          <w:noProof/>
+        </w:rPr>
+        <w:drawing>
+          <wp:inline distT="0" distB="0" distL="0" distR="0" wp14:anchorId="1041A295" wp14:editId="73876E28">
+            <wp:extent cx="1231900" cy="1847850"/>
+            <wp:effectExtent l="0" t="0" r="6350" b="0"/>
+            <wp:docPr id="16" name="圖片 16"/>
+            <wp:cNvGraphicFramePr>
+              <a:graphicFrameLocks xmlns:a="http://schemas.openxmlformats.org/drawingml/2006/main" noChangeAspect="1"/>
+            </wp:cNvGraphicFramePr>
+            <a:graphic xmlns:a="http://schemas.openxmlformats.org/drawingml/2006/main">
+              <a:graphicData uri="http://schemas.openxmlformats.org/drawingml/2006/picture">
+                <pic:pic xmlns:pic="http://schemas.openxmlformats.org/drawingml/2006/picture">
+                  <pic:nvPicPr>
+                    <pic:cNvPr id="0" name="Picture 6"/>
+                    <pic:cNvPicPr>
+                      <a:picLocks noChangeAspect="1" noChangeArrowheads="1"/>
+                    </pic:cNvPicPr>
+                  </pic:nvPicPr>
+                  <pic:blipFill>
+                    <a:blip r:embed="rId16" cstate="print">
+                      <a:extLst>
+                        <a:ext uri="{28A0092B-C50C-407E-A947-70E740481C1C}">
+                          <a14:useLocalDpi xmlns:a14="http://schemas.microsoft.com/office/drawing/2010/main" val="0"/>
+                        </a:ext>
+                      </a:extLst>
+                    </a:blip>
+                    <a:srcRect/>
+                    <a:stretch>
+                      <a:fillRect/>
+                    </a:stretch>
+                  </pic:blipFill>
+                  <pic:spPr bwMode="auto">
+                    <a:xfrm>
+                      <a:off x="0" y="0"/>
+                      <a:ext cx="1238139" cy="1857209"/>
+                    </a:xfrm>
+                    <a:prstGeom prst="rect">
+                      <a:avLst/>
+                    </a:prstGeom>
+                    <a:noFill/>
+                    <a:ln>
+                      <a:noFill/>
+                    </a:ln>
+                  </pic:spPr>
+                </pic:pic>
+              </a:graphicData>
+            </a:graphic>
+          </wp:inline>
+        </w:drawing>
+      </w:r>
+    </w:p>
+    <w:p>
+      <w:pPr>
+        <w:pStyle w:val="a3"/>
+        <w:ind w:leftChars="0" w:left="960"/>
+        <w:jc w:val="both"/>
+      </w:pPr>
+      <w:r>
+        <w:rPr>
+          <w:rFonts w:hint="eastAsia"/>
+        </w:rPr>
+        <w:t xml:space="preserve"> </w:t>
+      </w:r>
+      <w:r>
+        <w:t xml:space="preserve">               </w:t>
+      </w:r>
+      <w:r>
+        <w:rPr>
+          <w:noProof/>
+        </w:rPr>
+        <w:drawing>
+          <wp:inline distT="0" distB="0" distL="0" distR="0" wp14:anchorId="550BBC8E" wp14:editId="3326AAE8">
+            <wp:extent cx="1327150" cy="1990725"/>
+            <wp:effectExtent l="0" t="0" r="6350" b="9525"/>
+            <wp:docPr id="17" name="圖片 17"/>
+            <wp:cNvGraphicFramePr>
+              <a:graphicFrameLocks xmlns:a="http://schemas.openxmlformats.org/drawingml/2006/main" noChangeAspect="1"/>
+            </wp:cNvGraphicFramePr>
+            <a:graphic xmlns:a="http://schemas.openxmlformats.org/drawingml/2006/main">
+              <a:graphicData uri="http://schemas.openxmlformats.org/drawingml/2006/picture">
+                <pic:pic xmlns:pic="http://schemas.openxmlformats.org/drawingml/2006/picture">
+                  <pic:nvPicPr>
+                    <pic:cNvPr id="0" name="Picture 7"/>
+                    <pic:cNvPicPr>
+                      <a:picLocks noChangeAspect="1" noChangeArrowheads="1"/>
+                    </pic:cNvPicPr>
+                  </pic:nvPicPr>
+                  <pic:blipFill>
+                    <a:blip r:embed="rId17" cstate="print">
+                      <a:extLst>
+                        <a:ext uri="{28A0092B-C50C-407E-A947-70E740481C1C}">
+                          <a14:useLocalDpi xmlns:a14="http://schemas.microsoft.com/office/drawing/2010/main" val="0"/>
+                        </a:ext>
+                      </a:extLst>
+                    </a:blip>
+                    <a:srcRect/>
+                    <a:stretch>
+                      <a:fillRect/>
+                    </a:stretch>
+                  </pic:blipFill>
+                  <pic:spPr bwMode="auto">
+                    <a:xfrm>
+                      <a:off x="0" y="0"/>
+                      <a:ext cx="1339927" cy="2009891"/>
+                    </a:xfrm>
+                    <a:prstGeom prst="rect">
+                      <a:avLst/>
+                    </a:prstGeom>
+                    <a:noFill/>
+                    <a:ln>
+                      <a:noFill/>
+                    </a:ln>
+                  </pic:spPr>
+                </pic:pic>
+              </a:graphicData>
+            </a:graphic>
+          </wp:inline>
+        </w:drawing>
+      </w:r>
+    </w:p>
+    <w:p>
+      <w:pPr>
+        <w:pStyle w:val="a3"/>
+        <w:numPr>
+          <w:ilvl w:val="1"/>
+          <w:numId w:val="1"/>
+        </w:numPr>
+        <w:ind w:leftChars="0"/>
+      </w:pPr>
+      <w:r>
+        <w:rPr>
+          <w:rFonts w:hint="eastAsia"/>
+        </w:rPr>
+        <w:t>Sc</w:t>
+      </w:r>
+      <w:r>
+        <w:t xml:space="preserve">aling factor in </w:t>
+      </w:r>
+      <w:r>
+        <w:t>local</w:t>
+      </w:r>
+      <w:r>
+        <w:t xml:space="preserve"> tone mapping</w:t>
+      </w:r>
+      <w:r>
+        <w:t xml:space="preserve"> with Gaussian filter</w:t>
+      </w:r>
+    </w:p>
+    <w:p>
+      <w:pPr>
+        <w:pStyle w:val="a3"/>
+        <w:ind w:leftChars="0" w:left="960"/>
+      </w:pPr>
+      <w:r>
+        <w:rPr>
+          <w:noProof/>
+        </w:rPr>
+        <w:drawing>
+          <wp:inline distT="0" distB="0" distL="0" distR="0" wp14:anchorId="7EFB6BEB" wp14:editId="1E28FB44">
+            <wp:extent cx="5099050" cy="1250950"/>
+            <wp:effectExtent l="0" t="0" r="6350" b="6350"/>
+            <wp:docPr id="14" name="圖片 14"/>
+            <wp:cNvGraphicFramePr>
+              <a:graphicFrameLocks xmlns:a="http://schemas.openxmlformats.org/drawingml/2006/main" noChangeAspect="1"/>
+            </wp:cNvGraphicFramePr>
+            <a:graphic xmlns:a="http://schemas.openxmlformats.org/drawingml/2006/main">
+              <a:graphicData uri="http://schemas.openxmlformats.org/drawingml/2006/picture">
+                <pic:pic xmlns:pic="http://schemas.openxmlformats.org/drawingml/2006/picture">
+                  <pic:nvPicPr>
+                    <pic:cNvPr id="0" name="Picture 1"/>
+                    <pic:cNvPicPr>
+                      <a:picLocks noChangeAspect="1" noChangeArrowheads="1"/>
+                    </pic:cNvPicPr>
+                  </pic:nvPicPr>
+                  <pic:blipFill>
+                    <a:blip r:embed="rId18">
+                      <a:extLst>
+                        <a:ext uri="{28A0092B-C50C-407E-A947-70E740481C1C}">
+                          <a14:useLocalDpi xmlns:a14="http://schemas.microsoft.com/office/drawing/2010/main" val="0"/>
+                        </a:ext>
+                      </a:extLst>
+                    </a:blip>
+                    <a:srcRect/>
+                    <a:stretch>
+                      <a:fillRect/>
+                    </a:stretch>
+                  </pic:blipFill>
+                  <pic:spPr bwMode="auto">
+                    <a:xfrm>
+                      <a:off x="0" y="0"/>
+                      <a:ext cx="5099050" cy="1250950"/>
+                    </a:xfrm>
+                    <a:prstGeom prst="rect">
+                      <a:avLst/>
+                    </a:prstGeom>
+                    <a:noFill/>
+                    <a:ln>
+                      <a:noFill/>
+                    </a:ln>
+                  </pic:spPr>
+                </pic:pic>
+              </a:graphicData>
+            </a:graphic>
+          </wp:inline>
+        </w:drawing>
+      </w:r>
+    </w:p>
+    <w:p>
+      <w:pPr>
+        <w:pStyle w:val="a3"/>
+        <w:ind w:leftChars="0" w:left="960"/>
+      </w:pPr>
+      <w:r>
+        <w:rPr>
+          <w:rFonts w:hint="eastAsia"/>
+        </w:rPr>
+        <w:t>從上式可以發現，</w:t>
+      </w:r>
+      <m:oMath>
+        <m:sSub>
+          <m:sSubPr>
+            <m:ctrlPr>
+              <w:rPr>
+                <w:rFonts w:ascii="Cambria Math" w:hAnsi="Cambria Math"/>
+              </w:rPr>
+            </m:ctrlPr>
+          </m:sSubPr>
+          <m:e>
+            <m:r>
+              <w:rPr>
+                <w:rFonts w:ascii="Cambria Math" w:hAnsi="Cambria Math"/>
+              </w:rPr>
+              <m:t>(</m:t>
+            </m:r>
+            <m:r>
+              <w:rPr>
+                <w:rFonts w:ascii="Cambria Math" w:hAnsi="Cambria Math" w:hint="eastAsia"/>
+              </w:rPr>
+              <m:t>L</m:t>
+            </m:r>
+          </m:e>
+          <m:sub>
+            <m:r>
+              <w:rPr>
+                <w:rFonts w:ascii="Cambria Math" w:hAnsi="Cambria Math" w:hint="eastAsia"/>
+              </w:rPr>
+              <m:t>B</m:t>
+            </m:r>
+          </m:sub>
+        </m:sSub>
+        <m:r>
+          <w:rPr>
+            <w:rFonts w:ascii="Cambria Math" w:hAnsi="Cambria Math"/>
+          </w:rPr>
+          <m:t>-</m:t>
+        </m:r>
+        <m:sSub>
+          <m:sSubPr>
+            <m:ctrlPr>
+              <w:rPr>
+                <w:rFonts w:ascii="Cambria Math" w:hAnsi="Cambria Math"/>
+              </w:rPr>
+            </m:ctrlPr>
+          </m:sSubPr>
+          <m:e>
+            <m:r>
+              <w:rPr>
+                <w:rFonts w:ascii="Cambria Math" w:hAnsi="Cambria Math" w:hint="eastAsia"/>
+              </w:rPr>
+              <m:t>L</m:t>
+            </m:r>
+          </m:e>
+          <m:sub>
+            <m:r>
+              <w:rPr>
+                <w:rFonts w:ascii="Cambria Math" w:hAnsi="Cambria Math"/>
+              </w:rPr>
+              <m:t>max</m:t>
+            </m:r>
+          </m:sub>
+        </m:sSub>
+        <m:r>
+          <w:rPr>
+            <w:rFonts w:ascii="Cambria Math" w:hAnsi="Cambria Math"/>
+          </w:rPr>
+          <m:t>)</m:t>
+        </m:r>
+        <m:r>
+          <m:rPr>
+            <m:sty m:val="p"/>
+          </m:rPr>
+          <w:rPr>
+            <w:rFonts w:ascii="Cambria Math" w:hAnsi="Cambria Math" w:hint="eastAsia"/>
+          </w:rPr>
+          <m:t>為小於等於零的</m:t>
+        </m:r>
+        <m:r>
+          <m:rPr>
+            <m:sty m:val="p"/>
+          </m:rPr>
+          <w:rPr>
+            <w:rFonts w:ascii="Cambria Math" w:hAnsi="Cambria Math" w:hint="eastAsia"/>
+          </w:rPr>
+          <m:t>固定</m:t>
+        </m:r>
+        <m:r>
+          <m:rPr>
+            <m:sty m:val="p"/>
+          </m:rPr>
+          <w:rPr>
+            <w:rFonts w:ascii="Cambria Math" w:hAnsi="Cambria Math" w:hint="eastAsia"/>
+          </w:rPr>
+          <m:t>值，</m:t>
+        </m:r>
+        <m:r>
+          <w:rPr>
+            <w:rFonts w:ascii="Cambria Math" w:hAnsi="Cambria Math" w:hint="eastAsia"/>
+          </w:rPr>
+          <m:t xml:space="preserve"> </m:t>
+        </m:r>
+        <m:sSub>
+          <m:sSubPr>
+            <m:ctrlPr>
+              <w:rPr>
+                <w:rFonts w:ascii="Cambria Math" w:hAnsi="Cambria Math"/>
+              </w:rPr>
+            </m:ctrlPr>
+          </m:sSubPr>
+          <m:e>
+            <m:r>
+              <w:rPr>
+                <w:rFonts w:ascii="Cambria Math" w:hAnsi="Cambria Math"/>
+              </w:rPr>
+              <m:t>(</m:t>
+            </m:r>
+            <m:r>
+              <w:rPr>
+                <w:rFonts w:ascii="Cambria Math" w:hAnsi="Cambria Math" w:hint="eastAsia"/>
+              </w:rPr>
+              <m:t>L</m:t>
+            </m:r>
+          </m:e>
+          <m:sub>
+            <m:r>
+              <w:rPr>
+                <w:rFonts w:ascii="Cambria Math" w:hAnsi="Cambria Math"/>
+              </w:rPr>
+              <m:t>max</m:t>
+            </m:r>
+          </m:sub>
+        </m:sSub>
+        <m:r>
+          <w:rPr>
+            <w:rFonts w:ascii="Cambria Math" w:hAnsi="Cambria Math"/>
+          </w:rPr>
+          <m:t>-</m:t>
+        </m:r>
+        <m:sSub>
+          <m:sSubPr>
+            <m:ctrlPr>
+              <w:rPr>
+                <w:rFonts w:ascii="Cambria Math" w:hAnsi="Cambria Math"/>
+              </w:rPr>
+            </m:ctrlPr>
+          </m:sSubPr>
+          <m:e>
+            <m:r>
+              <w:rPr>
+                <w:rFonts w:ascii="Cambria Math" w:hAnsi="Cambria Math" w:hint="eastAsia"/>
+              </w:rPr>
+              <m:t>L</m:t>
+            </m:r>
+          </m:e>
+          <m:sub>
+            <m:r>
+              <w:rPr>
+                <w:rFonts w:ascii="Cambria Math" w:hAnsi="Cambria Math"/>
+              </w:rPr>
+              <m:t>min</m:t>
+            </m:r>
+          </m:sub>
+        </m:sSub>
+        <m:r>
+          <w:rPr>
+            <w:rFonts w:ascii="Cambria Math" w:hAnsi="Cambria Math"/>
+          </w:rPr>
+          <m:t>)</m:t>
+        </m:r>
+      </m:oMath>
+      <w:r>
+        <w:rPr>
+          <w:rFonts w:hint="eastAsia"/>
+        </w:rPr>
+        <w:t>為大於等於零的</w:t>
+      </w:r>
+      <w:proofErr w:type="gramStart"/>
+      <w:r>
+        <w:rPr>
+          <w:rFonts w:hint="eastAsia"/>
+        </w:rPr>
+        <w:t>固定值</w:t>
+      </w:r>
+      <w:proofErr w:type="gramEnd"/>
+      <w:r>
+        <w:rPr>
+          <w:rFonts w:hint="eastAsia"/>
+        </w:rPr>
+        <w:t>，</w:t>
+      </w:r>
+      <w:r>
+        <w:rPr>
+          <w:rFonts w:hint="eastAsia"/>
+        </w:rPr>
+        <w:t xml:space="preserve"> </w:t>
+      </w:r>
+      <w:r>
+        <w:rPr>
+          <w:rFonts w:hint="eastAsia"/>
+        </w:rPr>
+        <w:t>所以在</w:t>
+      </w:r>
+      <w:r>
+        <w:rPr>
+          <w:rFonts w:hint="eastAsia"/>
+        </w:rPr>
+        <w:t>s</w:t>
+      </w:r>
+      <w:r>
+        <w:t>cale</w:t>
+      </w:r>
+      <w:r>
+        <w:rPr>
+          <w:rFonts w:hint="eastAsia"/>
+        </w:rPr>
+        <w:t>大於等於</w:t>
+      </w:r>
+      <w:r>
+        <w:rPr>
+          <w:rFonts w:hint="eastAsia"/>
+        </w:rPr>
+        <w:t>1</w:t>
+      </w:r>
+      <w:r>
+        <w:rPr>
+          <w:rFonts w:hint="eastAsia"/>
+        </w:rPr>
+        <w:t>的情況下，</w:t>
+      </w:r>
+      <m:oMath>
+        <m:sSubSup>
+          <m:sSubSupPr>
+            <m:ctrlPr>
+              <w:rPr>
+                <w:rFonts w:ascii="Cambria Math" w:hAnsi="Cambria Math"/>
+              </w:rPr>
+            </m:ctrlPr>
+          </m:sSubSupPr>
+          <m:e>
+            <m:r>
+              <w:rPr>
+                <w:rFonts w:ascii="Cambria Math" w:hAnsi="Cambria Math"/>
+              </w:rPr>
+              <m:t>L</m:t>
+            </m:r>
+          </m:e>
+          <m:sub>
+            <m:r>
+              <w:rPr>
+                <w:rFonts w:ascii="Cambria Math" w:hAnsi="Cambria Math"/>
+              </w:rPr>
+              <m:t>B</m:t>
+            </m:r>
+          </m:sub>
+          <m:sup>
+            <m:r>
+              <w:rPr>
+                <w:rFonts w:ascii="Cambria Math" w:hAnsi="Cambria Math"/>
+              </w:rPr>
+              <m:t>'</m:t>
+            </m:r>
+          </m:sup>
+        </m:sSubSup>
+      </m:oMath>
+      <w:r>
+        <w:rPr>
+          <w:rFonts w:hint="eastAsia"/>
+        </w:rPr>
+        <w:t>是一個小於等於零的值，故</w:t>
+      </w:r>
+      <w:r>
+        <w:rPr>
+          <w:rFonts w:hint="eastAsia"/>
+        </w:rPr>
+        <w:t>s</w:t>
+      </w:r>
+      <w:r>
+        <w:t>cale</w:t>
+      </w:r>
+      <w:r>
+        <w:rPr>
+          <w:rFonts w:hint="eastAsia"/>
+        </w:rPr>
+        <w:t>越大，</w:t>
+      </w:r>
+      <m:oMath>
+        <m:sSubSup>
+          <m:sSubSupPr>
+            <m:ctrlPr>
+              <w:rPr>
+                <w:rFonts w:ascii="Cambria Math" w:hAnsi="Cambria Math"/>
+              </w:rPr>
+            </m:ctrlPr>
+          </m:sSubSupPr>
+          <m:e>
+            <m:r>
+              <w:rPr>
+                <w:rFonts w:ascii="Cambria Math" w:hAnsi="Cambria Math"/>
+              </w:rPr>
+              <m:t>L</m:t>
+            </m:r>
+          </m:e>
+          <m:sub>
+            <m:r>
+              <w:rPr>
+                <w:rFonts w:ascii="Cambria Math" w:hAnsi="Cambria Math"/>
+              </w:rPr>
+              <m:t>B</m:t>
+            </m:r>
+          </m:sub>
+          <m:sup>
+            <m:r>
+              <w:rPr>
+                <w:rFonts w:ascii="Cambria Math" w:hAnsi="Cambria Math"/>
+              </w:rPr>
+              <m:t>'</m:t>
+            </m:r>
+          </m:sup>
+        </m:sSubSup>
+      </m:oMath>
+      <w:r>
+        <w:rPr>
+          <w:rFonts w:hint="eastAsia"/>
+        </w:rPr>
+        <w:t>的絕對值就越大，也就是</w:t>
+      </w:r>
+      <m:oMath>
+        <m:sSubSup>
+          <m:sSubSupPr>
+            <m:ctrlPr>
+              <w:rPr>
+                <w:rFonts w:ascii="Cambria Math" w:hAnsi="Cambria Math"/>
+              </w:rPr>
+            </m:ctrlPr>
+          </m:sSubSupPr>
+          <m:e>
+            <m:r>
+              <w:rPr>
+                <w:rFonts w:ascii="Cambria Math" w:hAnsi="Cambria Math"/>
+              </w:rPr>
+              <m:t>L</m:t>
+            </m:r>
+          </m:e>
+          <m:sub>
+            <m:r>
+              <w:rPr>
+                <w:rFonts w:ascii="Cambria Math" w:hAnsi="Cambria Math"/>
+              </w:rPr>
+              <m:t>B</m:t>
+            </m:r>
+          </m:sub>
+          <m:sup>
+            <m:r>
+              <w:rPr>
+                <w:rFonts w:ascii="Cambria Math" w:hAnsi="Cambria Math"/>
+              </w:rPr>
+              <m:t>'</m:t>
+            </m:r>
+          </m:sup>
+        </m:sSubSup>
+      </m:oMath>
+      <w:r>
+        <w:rPr>
+          <w:rFonts w:hint="eastAsia"/>
+        </w:rPr>
+        <w:t>就越小，並且在</w:t>
+      </w:r>
+      <w:r>
+        <w:rPr>
+          <w:rFonts w:hint="eastAsia"/>
+        </w:rPr>
+        <w:t>d</w:t>
+      </w:r>
+      <w:r>
+        <w:t>etail layer</w:t>
+      </w:r>
+      <w:r>
+        <w:rPr>
+          <w:rFonts w:hint="eastAsia"/>
+        </w:rPr>
+        <w:t>不改動的情況下，</w:t>
+      </w:r>
+      <w:r>
+        <w:rPr>
+          <w:rFonts w:hint="eastAsia"/>
+        </w:rPr>
+        <w:t>Re</w:t>
+      </w:r>
+      <w:r>
+        <w:t>construct</w:t>
+      </w:r>
+      <w:r>
+        <w:rPr>
+          <w:rFonts w:hint="eastAsia"/>
+        </w:rPr>
+        <w:t xml:space="preserve"> </w:t>
+      </w:r>
+      <w:r>
+        <w:t>color map C</w:t>
+      </w:r>
+      <w:r>
+        <w:rPr>
+          <w:rFonts w:hint="eastAsia"/>
+        </w:rPr>
+        <w:t>就會越小，再套一層</w:t>
+      </w:r>
+      <w:r>
+        <w:rPr>
+          <w:rFonts w:hint="eastAsia"/>
+        </w:rPr>
+        <w:t>g</w:t>
+      </w:r>
+      <w:r>
+        <w:t>amma correction</w:t>
+      </w:r>
+      <w:r>
+        <w:rPr>
+          <w:rFonts w:hint="eastAsia"/>
+        </w:rPr>
+        <w:t>也會越小，故亮度較暗，；反之若</w:t>
+      </w:r>
+      <w:r>
+        <w:rPr>
+          <w:rFonts w:hint="eastAsia"/>
+        </w:rPr>
+        <w:t>s</w:t>
+      </w:r>
+      <w:r>
+        <w:t>cale</w:t>
+      </w:r>
+      <w:r>
+        <w:rPr>
+          <w:rFonts w:hint="eastAsia"/>
+        </w:rPr>
+        <w:t>越小，則亮度會變亮。</w:t>
+      </w:r>
+    </w:p>
+    <w:p>
+      <w:pPr>
+        <w:pStyle w:val="a3"/>
+        <w:ind w:leftChars="0" w:left="960"/>
+      </w:pPr>
+      <w:r>
+        <w:rPr>
+          <w:rFonts w:hint="eastAsia"/>
+        </w:rPr>
+        <w:t>而且可以發現是各個</w:t>
+      </w:r>
+      <w:r>
+        <w:rPr>
+          <w:rFonts w:hint="eastAsia"/>
+        </w:rPr>
+        <w:t>p</w:t>
+      </w:r>
+      <w:r>
+        <w:t>ixel</w:t>
+      </w:r>
+      <w:r>
+        <w:rPr>
+          <w:rFonts w:hint="eastAsia"/>
+        </w:rPr>
+        <w:t>位置都做一次</w:t>
+      </w:r>
+      <w:proofErr w:type="gramStart"/>
+      <w:r>
+        <w:rPr>
+          <w:rFonts w:hint="eastAsia"/>
+        </w:rPr>
+        <w:t>上式的運算</w:t>
+      </w:r>
+      <w:proofErr w:type="gramEnd"/>
+      <w:r>
+        <w:rPr>
+          <w:rFonts w:hint="eastAsia"/>
+        </w:rPr>
+        <w:t>，故</w:t>
+      </w:r>
+      <m:oMath>
+        <m:sSub>
+          <m:sSubPr>
+            <m:ctrlPr>
+              <w:rPr>
+                <w:rFonts w:ascii="Cambria Math" w:hAnsi="Cambria Math"/>
+              </w:rPr>
+            </m:ctrlPr>
+          </m:sSubPr>
+          <m:e>
+            <m:r>
+              <w:rPr>
+                <w:rFonts w:ascii="Cambria Math" w:hAnsi="Cambria Math" w:hint="eastAsia"/>
+              </w:rPr>
+              <m:t>L</m:t>
+            </m:r>
+          </m:e>
+          <m:sub>
+            <m:r>
+              <w:rPr>
+                <w:rFonts w:ascii="Cambria Math" w:hAnsi="Cambria Math" w:hint="eastAsia"/>
+              </w:rPr>
+              <m:t>B</m:t>
+            </m:r>
+          </m:sub>
+        </m:sSub>
+      </m:oMath>
+      <w:r>
+        <w:rPr>
+          <w:rFonts w:hint="eastAsia"/>
+        </w:rPr>
+        <w:t>比較小的</w:t>
+      </w:r>
+      <w:r>
+        <w:rPr>
+          <w:rFonts w:hint="eastAsia"/>
+        </w:rPr>
+        <w:t>p</w:t>
+      </w:r>
+      <w:r>
+        <w:t>ixel</w:t>
+      </w:r>
+      <w:r>
+        <w:rPr>
+          <w:rFonts w:hint="eastAsia"/>
+        </w:rPr>
+        <w:t>位置，</w:t>
+      </w:r>
+      <m:oMath>
+        <m:sSub>
+          <m:sSubPr>
+            <m:ctrlPr>
+              <w:rPr>
+                <w:rFonts w:ascii="Cambria Math" w:hAnsi="Cambria Math"/>
+              </w:rPr>
+            </m:ctrlPr>
+          </m:sSubPr>
+          <m:e>
+            <m:r>
+              <w:rPr>
+                <w:rFonts w:ascii="Cambria Math" w:hAnsi="Cambria Math"/>
+              </w:rPr>
+              <m:t>(</m:t>
+            </m:r>
+            <m:r>
+              <w:rPr>
+                <w:rFonts w:ascii="Cambria Math" w:hAnsi="Cambria Math" w:hint="eastAsia"/>
+              </w:rPr>
+              <m:t>L</m:t>
+            </m:r>
+          </m:e>
+          <m:sub>
+            <m:r>
+              <w:rPr>
+                <w:rFonts w:ascii="Cambria Math" w:hAnsi="Cambria Math" w:hint="eastAsia"/>
+              </w:rPr>
+              <m:t>B</m:t>
+            </m:r>
+          </m:sub>
+        </m:sSub>
+        <m:r>
+          <w:rPr>
+            <w:rFonts w:ascii="Cambria Math" w:hAnsi="Cambria Math"/>
+          </w:rPr>
+          <m:t>-</m:t>
+        </m:r>
+        <m:sSub>
+          <m:sSubPr>
+            <m:ctrlPr>
+              <w:rPr>
+                <w:rFonts w:ascii="Cambria Math" w:hAnsi="Cambria Math"/>
+              </w:rPr>
+            </m:ctrlPr>
+          </m:sSubPr>
+          <m:e>
+            <m:r>
+              <w:rPr>
+                <w:rFonts w:ascii="Cambria Math" w:hAnsi="Cambria Math" w:hint="eastAsia"/>
+              </w:rPr>
+              <m:t>L</m:t>
+            </m:r>
+          </m:e>
+          <m:sub>
+            <m:r>
+              <w:rPr>
+                <w:rFonts w:ascii="Cambria Math" w:hAnsi="Cambria Math"/>
+              </w:rPr>
+              <m:t>max</m:t>
+            </m:r>
+          </m:sub>
+        </m:sSub>
+        <m:r>
+          <w:rPr>
+            <w:rFonts w:ascii="Cambria Math" w:hAnsi="Cambria Math"/>
+          </w:rPr>
+          <m:t>)</m:t>
+        </m:r>
+      </m:oMath>
+      <w:r>
+        <w:rPr>
+          <w:rFonts w:hint="eastAsia"/>
+        </w:rPr>
+        <w:t>較大，此時</w:t>
+      </w:r>
+      <m:oMath>
+        <m:sSubSup>
+          <m:sSubSupPr>
+            <m:ctrlPr>
+              <w:rPr>
+                <w:rFonts w:ascii="Cambria Math" w:hAnsi="Cambria Math"/>
+              </w:rPr>
+            </m:ctrlPr>
+          </m:sSubSupPr>
+          <m:e>
+            <m:r>
+              <w:rPr>
+                <w:rFonts w:ascii="Cambria Math" w:hAnsi="Cambria Math"/>
+              </w:rPr>
+              <m:t>L</m:t>
+            </m:r>
+          </m:e>
+          <m:sub>
+            <m:r>
+              <w:rPr>
+                <w:rFonts w:ascii="Cambria Math" w:hAnsi="Cambria Math"/>
+              </w:rPr>
+              <m:t>B</m:t>
+            </m:r>
+          </m:sub>
+          <m:sup>
+            <m:r>
+              <w:rPr>
+                <w:rFonts w:ascii="Cambria Math" w:hAnsi="Cambria Math"/>
+              </w:rPr>
+              <m:t>'</m:t>
+            </m:r>
+          </m:sup>
+        </m:sSubSup>
+      </m:oMath>
+      <w:r>
+        <w:rPr>
+          <w:rFonts w:hint="eastAsia"/>
+        </w:rPr>
+        <w:t>的絕對值就越大，也就是</w:t>
+      </w:r>
+      <m:oMath>
+        <m:sSubSup>
+          <m:sSubSupPr>
+            <m:ctrlPr>
+              <w:rPr>
+                <w:rFonts w:ascii="Cambria Math" w:hAnsi="Cambria Math"/>
+              </w:rPr>
+            </m:ctrlPr>
+          </m:sSubSupPr>
+          <m:e>
+            <m:r>
+              <w:rPr>
+                <w:rFonts w:ascii="Cambria Math" w:hAnsi="Cambria Math"/>
+              </w:rPr>
+              <m:t>L</m:t>
+            </m:r>
+          </m:e>
+          <m:sub>
+            <m:r>
+              <w:rPr>
+                <w:rFonts w:ascii="Cambria Math" w:hAnsi="Cambria Math"/>
+              </w:rPr>
+              <m:t>B</m:t>
+            </m:r>
+          </m:sub>
+          <m:sup>
+            <m:r>
+              <w:rPr>
+                <w:rFonts w:ascii="Cambria Math" w:hAnsi="Cambria Math"/>
+              </w:rPr>
+              <m:t>'</m:t>
+            </m:r>
+          </m:sup>
+        </m:sSubSup>
+      </m:oMath>
+      <w:r>
+        <w:rPr>
+          <w:rFonts w:hint="eastAsia"/>
+        </w:rPr>
+        <w:t>越小，換句話說就是同一張</w:t>
+      </w:r>
+      <w:proofErr w:type="gramStart"/>
+      <w:r>
+        <w:rPr>
+          <w:rFonts w:hint="eastAsia"/>
+        </w:rPr>
+        <w:t>圖越暗</w:t>
+      </w:r>
+      <w:proofErr w:type="gramEnd"/>
+      <w:r>
+        <w:rPr>
+          <w:rFonts w:hint="eastAsia"/>
+        </w:rPr>
+        <w:t>的</w:t>
+      </w:r>
+      <w:r>
+        <w:rPr>
+          <w:rFonts w:hint="eastAsia"/>
+        </w:rPr>
+        <w:t>區域</w:t>
+      </w:r>
+      <w:r>
+        <w:rPr>
+          <w:rFonts w:hint="eastAsia"/>
+        </w:rPr>
+        <w:t>，經過</w:t>
+      </w:r>
+      <w:r>
+        <w:rPr>
+          <w:rFonts w:hint="eastAsia"/>
+        </w:rPr>
+        <w:t>l</w:t>
+      </w:r>
+      <w:r>
+        <w:t>ocal tone mapping</w:t>
+      </w:r>
+      <w:r>
+        <w:rPr>
+          <w:rFonts w:hint="eastAsia"/>
+        </w:rPr>
+        <w:t>變暗的幅度會越大。</w:t>
+      </w:r>
+      <w:r>
+        <w:rPr>
+          <w:rFonts w:hint="eastAsia"/>
+        </w:rPr>
+        <w:t>下圖分別為</w:t>
+      </w:r>
+      <w:r>
+        <w:rPr>
+          <w:rFonts w:hint="eastAsia"/>
+        </w:rPr>
+        <w:t>s</w:t>
+      </w:r>
+      <w:r>
+        <w:t>=</w:t>
+      </w:r>
+      <w:r>
+        <w:rPr>
+          <w:rFonts w:hint="eastAsia"/>
+        </w:rPr>
+        <w:t>2</w:t>
+      </w:r>
+      <w:r>
+        <w:t>,</w:t>
+      </w:r>
+      <w:r>
+        <w:t>6</w:t>
+      </w:r>
+      <w:r>
+        <w:t>,</w:t>
+      </w:r>
+      <w:r>
+        <w:t>10</w:t>
+      </w:r>
+      <w:r>
+        <w:rPr>
+          <w:rFonts w:hint="eastAsia"/>
+        </w:rPr>
+        <w:t>的實驗結果，實驗程式碼在</w:t>
+      </w:r>
+      <w:r>
+        <w:rPr>
+          <w:rFonts w:hint="eastAsia"/>
+        </w:rPr>
+        <w:t>t</w:t>
+      </w:r>
+      <w:r>
+        <w:t>m.py</w:t>
+      </w:r>
+      <w:r>
+        <w:rPr>
+          <w:rFonts w:hint="eastAsia"/>
+        </w:rPr>
+        <w:t>，實驗圖片在</w:t>
+      </w:r>
+      <w:proofErr w:type="gramStart"/>
+      <w:r>
+        <w:t>”</w:t>
+      </w:r>
+      <w:proofErr w:type="gramEnd"/>
+      <w:r>
+        <w:t>Experiments/</w:t>
+      </w:r>
+      <w:r>
+        <w:rPr>
+          <w:rFonts w:hint="eastAsia"/>
+        </w:rPr>
+        <w:t>b</w:t>
+      </w:r>
+      <w:r>
+        <w:t>/</w:t>
+      </w:r>
+      <w:proofErr w:type="gramStart"/>
+      <w:r>
+        <w:t>”</w:t>
+      </w:r>
+      <w:proofErr w:type="gramEnd"/>
+      <w:r>
+        <w:t>資料夾中</w:t>
+      </w:r>
+      <w:r>
+        <w:rPr>
+          <w:rFonts w:hint="eastAsia"/>
+        </w:rPr>
+        <w:t>。</w:t>
+      </w:r>
+    </w:p>
+    <w:p>
+      <w:pPr>
+        <w:pStyle w:val="a3"/>
+        <w:ind w:leftChars="0" w:left="960"/>
+        <w:jc w:val="center"/>
+      </w:pPr>
+    </w:p>
+    <w:p>
+      <w:pPr>
+        <w:pStyle w:val="a3"/>
+        <w:ind w:leftChars="0" w:left="960"/>
+        <w:jc w:val="center"/>
+      </w:pPr>
+    </w:p>
+    <w:p>
+      <w:pPr>
+        <w:pStyle w:val="a3"/>
+        <w:ind w:leftChars="0" w:left="960"/>
+        <w:jc w:val="center"/>
+      </w:pPr>
+      <w:r>
+        <w:lastRenderedPageBreak/>
+        <w:t>s=2</w:t>
+      </w:r>
+    </w:p>
+    <w:p>
+      <w:pPr>
+        <w:pStyle w:val="a3"/>
+        <w:ind w:leftChars="0" w:left="960"/>
+        <w:jc w:val="center"/>
+      </w:pPr>
+      <w:bookmarkStart w:id="2" w:name="_GoBack"/>
+      <w:r>
+        <w:rPr>
+          <w:noProof/>
+        </w:rPr>
+        <w:drawing>
+          <wp:inline distT="0" distB="0" distL="0" distR="0" wp14:anchorId="7415B442" wp14:editId="6BA365A7">
+            <wp:extent cx="3397250" cy="2304399"/>
+            <wp:effectExtent l="0" t="0" r="0" b="1270"/>
+            <wp:docPr id="25" name="圖片 25"/>
+            <wp:cNvGraphicFramePr>
+              <a:graphicFrameLocks xmlns:a="http://schemas.openxmlformats.org/drawingml/2006/main" noChangeAspect="1"/>
+            </wp:cNvGraphicFramePr>
+            <a:graphic xmlns:a="http://schemas.openxmlformats.org/drawingml/2006/main">
+              <a:graphicData uri="http://schemas.openxmlformats.org/drawingml/2006/picture">
+                <pic:pic xmlns:pic="http://schemas.openxmlformats.org/drawingml/2006/picture">
+                  <pic:nvPicPr>
+                    <pic:cNvPr id="0" name="Picture 5"/>
+                    <pic:cNvPicPr>
+                      <a:picLocks noChangeAspect="1" noChangeArrowheads="1"/>
+                    </pic:cNvPicPr>
+                  </pic:nvPicPr>
+                  <pic:blipFill>
+                    <a:blip r:embed="rId19">
+                      <a:extLst>
+                        <a:ext uri="{28A0092B-C50C-407E-A947-70E740481C1C}">
+                          <a14:useLocalDpi xmlns:a14="http://schemas.microsoft.com/office/drawing/2010/main" val="0"/>
+                        </a:ext>
+                      </a:extLst>
+                    </a:blip>
+                    <a:srcRect/>
+                    <a:stretch>
+                      <a:fillRect/>
+                    </a:stretch>
+                  </pic:blipFill>
+                  <pic:spPr bwMode="auto">
+                    <a:xfrm>
+                      <a:off x="0" y="0"/>
+                      <a:ext cx="3432954" cy="2328618"/>
+                    </a:xfrm>
+                    <a:prstGeom prst="rect">
+                      <a:avLst/>
+                    </a:prstGeom>
+                    <a:noFill/>
+                    <a:ln>
+                      <a:noFill/>
+                    </a:ln>
+                  </pic:spPr>
+                </pic:pic>
+              </a:graphicData>
+            </a:graphic>
+          </wp:inline>
+        </w:drawing>
+      </w:r>
+      <w:bookmarkEnd w:id="2"/>
+    </w:p>
+    <w:p>
+      <w:pPr>
+        <w:pStyle w:val="a3"/>
+        <w:ind w:leftChars="0" w:left="960"/>
+        <w:jc w:val="center"/>
+      </w:pPr>
+    </w:p>
+    <w:p>
+      <w:pPr>
+        <w:pStyle w:val="a3"/>
+        <w:ind w:leftChars="0" w:left="960"/>
+        <w:jc w:val="center"/>
+      </w:pPr>
+      <w:r>
+        <w:t>s=</w:t>
+      </w:r>
+      <w:r>
+        <w:t>6</w:t>
+      </w:r>
+    </w:p>
+    <w:p>
+      <w:pPr>
+        <w:pStyle w:val="a3"/>
+        <w:ind w:leftChars="0" w:left="960"/>
+        <w:jc w:val="center"/>
+      </w:pPr>
+      <w:r>
+        <w:rPr>
+          <w:noProof/>
+        </w:rPr>
+        <w:drawing>
+          <wp:inline distT="0" distB="0" distL="0" distR="0" wp14:anchorId="1B4DC957" wp14:editId="6EE5C9D4">
+            <wp:extent cx="3529271" cy="2393950"/>
+            <wp:effectExtent l="0" t="0" r="0" b="6350"/>
+            <wp:docPr id="27" name="圖片 27"/>
+            <wp:cNvGraphicFramePr>
+              <a:graphicFrameLocks xmlns:a="http://schemas.openxmlformats.org/drawingml/2006/main" noChangeAspect="1"/>
+            </wp:cNvGraphicFramePr>
+            <a:graphic xmlns:a="http://schemas.openxmlformats.org/drawingml/2006/main">
+              <a:graphicData uri="http://schemas.openxmlformats.org/drawingml/2006/picture">
+                <pic:pic xmlns:pic="http://schemas.openxmlformats.org/drawingml/2006/picture">
+                  <pic:nvPicPr>
+                    <pic:cNvPr id="0" name="Picture 7"/>
+                    <pic:cNvPicPr>
+                      <a:picLocks noChangeAspect="1" noChangeArrowheads="1"/>
+                    </pic:cNvPicPr>
+                  </pic:nvPicPr>
+                  <pic:blipFill>
+                    <a:blip r:embed="rId20">
+                      <a:extLst>
+                        <a:ext uri="{28A0092B-C50C-407E-A947-70E740481C1C}">
+                          <a14:useLocalDpi xmlns:a14="http://schemas.microsoft.com/office/drawing/2010/main" val="0"/>
+                        </a:ext>
+                      </a:extLst>
+                    </a:blip>
+                    <a:srcRect/>
+                    <a:stretch>
+                      <a:fillRect/>
+                    </a:stretch>
+                  </pic:blipFill>
+                  <pic:spPr bwMode="auto">
+                    <a:xfrm>
+                      <a:off x="0" y="0"/>
+                      <a:ext cx="3565023" cy="2418201"/>
+                    </a:xfrm>
+                    <a:prstGeom prst="rect">
+                      <a:avLst/>
+                    </a:prstGeom>
+                    <a:noFill/>
+                    <a:ln>
+                      <a:noFill/>
+                    </a:ln>
+                  </pic:spPr>
+                </pic:pic>
+              </a:graphicData>
+            </a:graphic>
+          </wp:inline>
+        </w:drawing>
+      </w:r>
+    </w:p>
+    <w:p>
+      <w:pPr>
+        <w:pStyle w:val="a3"/>
+        <w:ind w:leftChars="0" w:left="960"/>
+        <w:jc w:val="center"/>
+      </w:pPr>
+    </w:p>
+    <w:p>
+      <w:pPr>
+        <w:pStyle w:val="a3"/>
+        <w:ind w:leftChars="0" w:left="960"/>
+        <w:jc w:val="center"/>
+      </w:pPr>
+      <w:r>
+        <w:t>s=</w:t>
+      </w:r>
+      <w:r>
+        <w:t>10</w:t>
+      </w:r>
+    </w:p>
+    <w:p>
+      <w:pPr>
+        <w:pStyle w:val="a3"/>
+        <w:ind w:leftChars="0" w:left="960"/>
+        <w:jc w:val="center"/>
+        <w:rPr>
+          <w:rFonts w:hint="eastAsia"/>
+        </w:rPr>
+      </w:pPr>
+      <w:r>
+        <w:rPr>
+          <w:rFonts w:hint="eastAsia"/>
+          <w:noProof/>
+        </w:rPr>
+        <w:drawing>
+          <wp:inline distT="0" distB="0" distL="0" distR="0" wp14:anchorId="72A1BCD7" wp14:editId="429519E3">
+            <wp:extent cx="3670300" cy="2489614"/>
+            <wp:effectExtent l="0" t="0" r="6350" b="6350"/>
+            <wp:docPr id="28" name="圖片 28"/>
+            <wp:cNvGraphicFramePr>
+              <a:graphicFrameLocks xmlns:a="http://schemas.openxmlformats.org/drawingml/2006/main" noChangeAspect="1"/>
+            </wp:cNvGraphicFramePr>
+            <a:graphic xmlns:a="http://schemas.openxmlformats.org/drawingml/2006/main">
+              <a:graphicData uri="http://schemas.openxmlformats.org/drawingml/2006/picture">
+                <pic:pic xmlns:pic="http://schemas.openxmlformats.org/drawingml/2006/picture">
+                  <pic:nvPicPr>
+                    <pic:cNvPr id="0" name="Picture 8"/>
+                    <pic:cNvPicPr>
+                      <a:picLocks noChangeAspect="1" noChangeArrowheads="1"/>
+                    </pic:cNvPicPr>
+                  </pic:nvPicPr>
+                  <pic:blipFill>
+                    <a:blip r:embed="rId21">
+                      <a:extLst>
+                        <a:ext uri="{28A0092B-C50C-407E-A947-70E740481C1C}">
+                          <a14:useLocalDpi xmlns:a14="http://schemas.microsoft.com/office/drawing/2010/main" val="0"/>
+                        </a:ext>
+                      </a:extLst>
+                    </a:blip>
+                    <a:srcRect/>
+                    <a:stretch>
+                      <a:fillRect/>
+                    </a:stretch>
+                  </pic:blipFill>
+                  <pic:spPr bwMode="auto">
+                    <a:xfrm>
+                      <a:off x="0" y="0"/>
+                      <a:ext cx="3703174" cy="2511913"/>
+                    </a:xfrm>
+                    <a:prstGeom prst="rect">
+                      <a:avLst/>
+                    </a:prstGeom>
+                    <a:noFill/>
+                    <a:ln>
+                      <a:noFill/>
+                    </a:ln>
+                  </pic:spPr>
+                </pic:pic>
+              </a:graphicData>
+            </a:graphic>
+          </wp:inline>
+        </w:drawing>
       </w:r>
     </w:p>
     <w:p>
@@ -2437,6 +4893,7 @@
         <w:rPr>
           <w:rFonts w:hint="eastAsia"/>
         </w:rPr>
+        <w:lastRenderedPageBreak/>
         <w:t>Ex</w:t>
       </w:r>
       <w:r>

</xml_diff>